<commit_message>
cambios docu y ppt
</commit_message>
<xml_diff>
--- a/DOCUMENTACION PROYECTO/Documentacion_YoSoyTuCine_SIN USER PERO SI REDY PA SCRPING.docx
+++ b/DOCUMENTACION PROYECTO/Documentacion_YoSoyTuCine_SIN USER PERO SI REDY PA SCRPING.docx
@@ -203,7 +203,10 @@
         <w:t>Tecnologías usadas</w:t>
       </w:r>
       <w:r>
-        <w:t>……………………………….…………………………………………………………………………..Pag.6</w:t>
+        <w:t>……………………………….………</w:t>
+      </w:r>
+      <w:r>
+        <w:t>…………………………………………………………………..Pag.7</w:t>
       </w:r>
     </w:p>
     <w:p/>
@@ -212,7 +215,10 @@
         <w:t>Diseño de la aplicación web</w:t>
       </w:r>
       <w:r>
-        <w:t>……..………………………………………………………………………………………Pag.14</w:t>
+        <w:t>……..…………………</w:t>
+      </w:r>
+      <w:r>
+        <w:t>……………………………………………………………………Pag.15</w:t>
       </w:r>
     </w:p>
     <w:p/>
@@ -227,7 +233,10 @@
         <w:t xml:space="preserve"> </w:t>
       </w:r>
       <w:r>
-        <w:t>Pag.18</w:t>
+        <w:t>P</w:t>
+      </w:r>
+      <w:r>
+        <w:t>ag.19</w:t>
       </w:r>
     </w:p>
     <w:p/>
@@ -236,7 +245,10 @@
         <w:t>Desarrollo y despliegue</w:t>
       </w:r>
       <w:r>
-        <w:t>……………………………………………………………………………………………………Pag.23</w:t>
+        <w:t>………………………………</w:t>
+      </w:r>
+      <w:r>
+        <w:t>……………………………………………………………………Pag.24</w:t>
       </w:r>
     </w:p>
     <w:p/>
@@ -248,7 +260,7 @@
         <w:t>…………………………………….…………………………………………………………………………………Pag.3</w:t>
       </w:r>
       <w:r>
-        <w:t>5</w:t>
+        <w:t>6</w:t>
       </w:r>
     </w:p>
     <w:p/>
@@ -817,46 +829,243 @@
         <w:t>:</w:t>
       </w:r>
     </w:p>
-    <w:p/>
-    <w:p/>
-    <w:p/>
-    <w:p>
-      <w:pPr>
+    <w:p>
+      <w:r>
         <w:rPr>
           <w:b/>
           <w:i/>
+          <w:noProof/>
           <w:color w:val="FF0000"/>
           <w:sz w:val="56"/>
           <w:u w:val="single"/>
-        </w:rPr>
-      </w:pPr>
-    </w:p>
-    <w:p>
-      <w:pPr>
-        <w:rPr>
-          <w:b/>
-          <w:i/>
-          <w:color w:val="FF0000"/>
-          <w:sz w:val="56"/>
-          <w:u w:val="single"/>
-        </w:rPr>
-      </w:pPr>
-      <w:r>
-        <w:rPr>
-          <w:b/>
-          <w:i/>
-          <w:color w:val="FF0000"/>
-          <w:sz w:val="56"/>
-          <w:u w:val="single"/>
-        </w:rPr>
-        <w:t>CAPTURA YURA SCRAPPING</w:t>
-      </w:r>
-    </w:p>
-    <w:p/>
-    <w:p/>
-    <w:p/>
-    <w:p/>
-    <w:p/>
+          <w:lang w:val="es-ES" w:eastAsia="es-ES"/>
+        </w:rPr>
+        <w:drawing>
+          <wp:anchor distT="0" distB="0" distL="114300" distR="114300" simplePos="0" relativeHeight="251673600" behindDoc="0" locked="0" layoutInCell="1" allowOverlap="1">
+            <wp:simplePos x="0" y="0"/>
+            <wp:positionH relativeFrom="column">
+              <wp:posOffset>-173355</wp:posOffset>
+            </wp:positionH>
+            <wp:positionV relativeFrom="paragraph">
+              <wp:posOffset>11303</wp:posOffset>
+            </wp:positionV>
+            <wp:extent cx="3774440" cy="4528185"/>
+            <wp:effectExtent l="0" t="0" r="0" b="5715"/>
+            <wp:wrapThrough wrapText="bothSides">
+              <wp:wrapPolygon edited="0">
+                <wp:start x="0" y="0"/>
+                <wp:lineTo x="0" y="21536"/>
+                <wp:lineTo x="21476" y="21536"/>
+                <wp:lineTo x="21476" y="0"/>
+                <wp:lineTo x="0" y="0"/>
+              </wp:wrapPolygon>
+            </wp:wrapThrough>
+            <wp:docPr id="45" name="Imagen 45" descr="C:\Users\Sergio\AppData\Local\Microsoft\Windows\INetCache\Content.Word\Captura.jpg"/>
+            <wp:cNvGraphicFramePr>
+              <a:graphicFrameLocks xmlns:a="http://schemas.openxmlformats.org/drawingml/2006/main" noChangeAspect="1"/>
+            </wp:cNvGraphicFramePr>
+            <a:graphic xmlns:a="http://schemas.openxmlformats.org/drawingml/2006/main">
+              <a:graphicData uri="http://schemas.openxmlformats.org/drawingml/2006/picture">
+                <pic:pic xmlns:pic="http://schemas.openxmlformats.org/drawingml/2006/picture">
+                  <pic:nvPicPr>
+                    <pic:cNvPr id="0" name="Picture 5" descr="C:\Users\Sergio\AppData\Local\Microsoft\Windows\INetCache\Content.Word\Captura.jpg"/>
+                    <pic:cNvPicPr>
+                      <a:picLocks noChangeAspect="1" noChangeArrowheads="1"/>
+                    </pic:cNvPicPr>
+                  </pic:nvPicPr>
+                  <pic:blipFill>
+                    <a:blip r:embed="rId12">
+                      <a:extLst>
+                        <a:ext uri="{28A0092B-C50C-407E-A947-70E740481C1C}">
+                          <a14:useLocalDpi xmlns:a14="http://schemas.microsoft.com/office/drawing/2010/main" val="0"/>
+                        </a:ext>
+                      </a:extLst>
+                    </a:blip>
+                    <a:srcRect/>
+                    <a:stretch>
+                      <a:fillRect/>
+                    </a:stretch>
+                  </pic:blipFill>
+                  <pic:spPr bwMode="auto">
+                    <a:xfrm>
+                      <a:off x="0" y="0"/>
+                      <a:ext cx="3774440" cy="4528185"/>
+                    </a:xfrm>
+                    <a:prstGeom prst="rect">
+                      <a:avLst/>
+                    </a:prstGeom>
+                    <a:noFill/>
+                    <a:ln>
+                      <a:noFill/>
+                    </a:ln>
+                  </pic:spPr>
+                </pic:pic>
+              </a:graphicData>
+            </a:graphic>
+          </wp:anchor>
+        </w:drawing>
+      </w:r>
+    </w:p>
+    <w:p/>
+    <w:p/>
+    <w:p/>
+    <w:p/>
+    <w:p/>
+    <w:p/>
+    <w:p>
+      <w:r>
+        <w:rPr>
+          <w:noProof/>
+          <w:lang w:val="es-ES" w:eastAsia="es-ES"/>
+        </w:rPr>
+        <w:drawing>
+          <wp:anchor distT="0" distB="0" distL="114300" distR="114300" simplePos="0" relativeHeight="251674624" behindDoc="0" locked="0" layoutInCell="1" allowOverlap="1">
+            <wp:simplePos x="0" y="0"/>
+            <wp:positionH relativeFrom="page">
+              <wp:posOffset>529590</wp:posOffset>
+            </wp:positionH>
+            <wp:positionV relativeFrom="paragraph">
+              <wp:posOffset>2778404</wp:posOffset>
+            </wp:positionV>
+            <wp:extent cx="6884623" cy="2092147"/>
+            <wp:effectExtent l="0" t="0" r="0" b="3810"/>
+            <wp:wrapThrough wrapText="bothSides">
+              <wp:wrapPolygon edited="0">
+                <wp:start x="0" y="0"/>
+                <wp:lineTo x="0" y="21443"/>
+                <wp:lineTo x="21518" y="21443"/>
+                <wp:lineTo x="21518" y="0"/>
+                <wp:lineTo x="0" y="0"/>
+              </wp:wrapPolygon>
+            </wp:wrapThrough>
+            <wp:docPr id="46" name="Imagen 46" descr="C:\Users\Sergio\AppData\Local\Microsoft\Windows\INetCache\Content.Word\Captura3.jpg"/>
+            <wp:cNvGraphicFramePr>
+              <a:graphicFrameLocks xmlns:a="http://schemas.openxmlformats.org/drawingml/2006/main" noChangeAspect="1"/>
+            </wp:cNvGraphicFramePr>
+            <a:graphic xmlns:a="http://schemas.openxmlformats.org/drawingml/2006/main">
+              <a:graphicData uri="http://schemas.openxmlformats.org/drawingml/2006/picture">
+                <pic:pic xmlns:pic="http://schemas.openxmlformats.org/drawingml/2006/picture">
+                  <pic:nvPicPr>
+                    <pic:cNvPr id="0" name="Picture 14" descr="C:\Users\Sergio\AppData\Local\Microsoft\Windows\INetCache\Content.Word\Captura3.jpg"/>
+                    <pic:cNvPicPr>
+                      <a:picLocks noChangeAspect="1" noChangeArrowheads="1"/>
+                    </pic:cNvPicPr>
+                  </pic:nvPicPr>
+                  <pic:blipFill>
+                    <a:blip r:embed="rId13">
+                      <a:extLst>
+                        <a:ext uri="{28A0092B-C50C-407E-A947-70E740481C1C}">
+                          <a14:useLocalDpi xmlns:a14="http://schemas.microsoft.com/office/drawing/2010/main" val="0"/>
+                        </a:ext>
+                      </a:extLst>
+                    </a:blip>
+                    <a:srcRect/>
+                    <a:stretch>
+                      <a:fillRect/>
+                    </a:stretch>
+                  </pic:blipFill>
+                  <pic:spPr bwMode="auto">
+                    <a:xfrm>
+                      <a:off x="0" y="0"/>
+                      <a:ext cx="6884623" cy="2092147"/>
+                    </a:xfrm>
+                    <a:prstGeom prst="rect">
+                      <a:avLst/>
+                    </a:prstGeom>
+                    <a:noFill/>
+                    <a:ln>
+                      <a:noFill/>
+                    </a:ln>
+                  </pic:spPr>
+                </pic:pic>
+              </a:graphicData>
+            </a:graphic>
+            <wp14:sizeRelH relativeFrom="margin">
+              <wp14:pctWidth>0</wp14:pctWidth>
+            </wp14:sizeRelH>
+            <wp14:sizeRelV relativeFrom="margin">
+              <wp14:pctHeight>0</wp14:pctHeight>
+            </wp14:sizeRelV>
+          </wp:anchor>
+        </w:drawing>
+      </w:r>
+    </w:p>
+    <w:p>
+      <w:r>
+        <w:rPr>
+          <w:noProof/>
+          <w:lang w:val="es-ES" w:eastAsia="es-ES"/>
+        </w:rPr>
+        <w:lastRenderedPageBreak/>
+        <w:drawing>
+          <wp:anchor distT="0" distB="0" distL="114300" distR="114300" simplePos="0" relativeHeight="251675648" behindDoc="0" locked="0" layoutInCell="1" allowOverlap="1">
+            <wp:simplePos x="0" y="0"/>
+            <wp:positionH relativeFrom="column">
+              <wp:posOffset>-85877</wp:posOffset>
+            </wp:positionH>
+            <wp:positionV relativeFrom="paragraph">
+              <wp:posOffset>276936</wp:posOffset>
+            </wp:positionV>
+            <wp:extent cx="5398770" cy="4864735"/>
+            <wp:effectExtent l="0" t="0" r="0" b="0"/>
+            <wp:wrapThrough wrapText="bothSides">
+              <wp:wrapPolygon edited="0">
+                <wp:start x="0" y="0"/>
+                <wp:lineTo x="0" y="21484"/>
+                <wp:lineTo x="21493" y="21484"/>
+                <wp:lineTo x="21493" y="0"/>
+                <wp:lineTo x="0" y="0"/>
+              </wp:wrapPolygon>
+            </wp:wrapThrough>
+            <wp:docPr id="47" name="Imagen 47" descr="C:\Users\Sergio\AppData\Local\Microsoft\Windows\INetCache\Content.Word\Captura2.jpg"/>
+            <wp:cNvGraphicFramePr>
+              <a:graphicFrameLocks xmlns:a="http://schemas.openxmlformats.org/drawingml/2006/main" noChangeAspect="1"/>
+            </wp:cNvGraphicFramePr>
+            <a:graphic xmlns:a="http://schemas.openxmlformats.org/drawingml/2006/main">
+              <a:graphicData uri="http://schemas.openxmlformats.org/drawingml/2006/picture">
+                <pic:pic xmlns:pic="http://schemas.openxmlformats.org/drawingml/2006/picture">
+                  <pic:nvPicPr>
+                    <pic:cNvPr id="0" name="Picture 18" descr="C:\Users\Sergio\AppData\Local\Microsoft\Windows\INetCache\Content.Word\Captura2.jpg"/>
+                    <pic:cNvPicPr>
+                      <a:picLocks noChangeAspect="1" noChangeArrowheads="1"/>
+                    </pic:cNvPicPr>
+                  </pic:nvPicPr>
+                  <pic:blipFill>
+                    <a:blip r:embed="rId14">
+                      <a:extLst>
+                        <a:ext uri="{28A0092B-C50C-407E-A947-70E740481C1C}">
+                          <a14:useLocalDpi xmlns:a14="http://schemas.microsoft.com/office/drawing/2010/main" val="0"/>
+                        </a:ext>
+                      </a:extLst>
+                    </a:blip>
+                    <a:srcRect/>
+                    <a:stretch>
+                      <a:fillRect/>
+                    </a:stretch>
+                  </pic:blipFill>
+                  <pic:spPr bwMode="auto">
+                    <a:xfrm>
+                      <a:off x="0" y="0"/>
+                      <a:ext cx="5398770" cy="4864735"/>
+                    </a:xfrm>
+                    <a:prstGeom prst="rect">
+                      <a:avLst/>
+                    </a:prstGeom>
+                    <a:noFill/>
+                    <a:ln>
+                      <a:noFill/>
+                    </a:ln>
+                  </pic:spPr>
+                </pic:pic>
+              </a:graphicData>
+            </a:graphic>
+          </wp:anchor>
+        </w:drawing>
+      </w:r>
+      <w:r>
+        <w:t>Aquí vemos el resultado y como hemos conseguido recuperar la información de dicha web.</w:t>
+      </w:r>
+    </w:p>
     <w:p/>
     <w:p/>
     <w:p/>
@@ -932,7 +1141,7 @@
                     </pic:cNvPicPr>
                   </pic:nvPicPr>
                   <pic:blipFill>
-                    <a:blip r:embed="rId12">
+                    <a:blip r:embed="rId15">
                       <a:extLst>
                         <a:ext uri="{28A0092B-C50C-407E-A947-70E740481C1C}">
                           <a14:useLocalDpi xmlns:a14="http://schemas.microsoft.com/office/drawing/2010/main" val="0"/>
@@ -974,7 +1183,16 @@
           <w:b/>
           <w:sz w:val="36"/>
         </w:rPr>
-        <w:t>Tecnologías usadas</w:t>
+        <w:t>Tecnologías us</w:t>
+      </w:r>
+      <w:bookmarkStart w:id="0" w:name="_GoBack"/>
+      <w:bookmarkEnd w:id="0"/>
+      <w:r>
+        <w:rPr>
+          <w:b/>
+          <w:sz w:val="36"/>
+        </w:rPr>
+        <w:t>adas</w:t>
       </w:r>
     </w:p>
     <w:p>
@@ -1035,7 +1253,7 @@
                     </pic:cNvPicPr>
                   </pic:nvPicPr>
                   <pic:blipFill>
-                    <a:blip r:embed="rId13">
+                    <a:blip r:embed="rId16">
                       <a:extLst>
                         <a:ext uri="{28A0092B-C50C-407E-A947-70E740481C1C}">
                           <a14:useLocalDpi xmlns:a14="http://schemas.microsoft.com/office/drawing/2010/main" val="0"/>
@@ -1122,7 +1340,7 @@
                     </pic:cNvPicPr>
                   </pic:nvPicPr>
                   <pic:blipFill>
-                    <a:blip r:embed="rId14" cstate="print">
+                    <a:blip r:embed="rId17" cstate="print">
                       <a:extLst>
                         <a:ext uri="{28A0092B-C50C-407E-A947-70E740481C1C}">
                           <a14:useLocalDpi xmlns:a14="http://schemas.microsoft.com/office/drawing/2010/main" val="0"/>
@@ -1236,7 +1454,7 @@
                     </pic:cNvPicPr>
                   </pic:nvPicPr>
                   <pic:blipFill>
-                    <a:blip r:embed="rId15">
+                    <a:blip r:embed="rId18">
                       <a:extLst>
                         <a:ext uri="{28A0092B-C50C-407E-A947-70E740481C1C}">
                           <a14:useLocalDpi xmlns:a14="http://schemas.microsoft.com/office/drawing/2010/main" val="0"/>
@@ -1359,7 +1577,7 @@
                     </pic:cNvPicPr>
                   </pic:nvPicPr>
                   <pic:blipFill>
-                    <a:blip r:embed="rId16">
+                    <a:blip r:embed="rId19">
                       <a:extLst>
                         <a:ext uri="{28A0092B-C50C-407E-A947-70E740481C1C}">
                           <a14:useLocalDpi xmlns:a14="http://schemas.microsoft.com/office/drawing/2010/main" val="0"/>
@@ -1437,7 +1655,7 @@
                     </pic:cNvPicPr>
                   </pic:nvPicPr>
                   <pic:blipFill>
-                    <a:blip r:embed="rId17">
+                    <a:blip r:embed="rId20">
                       <a:extLst>
                         <a:ext uri="{28A0092B-C50C-407E-A947-70E740481C1C}">
                           <a14:useLocalDpi xmlns:a14="http://schemas.microsoft.com/office/drawing/2010/main" val="0"/>
@@ -1551,7 +1769,7 @@
                     </pic:cNvPicPr>
                   </pic:nvPicPr>
                   <pic:blipFill>
-                    <a:blip r:embed="rId18">
+                    <a:blip r:embed="rId21">
                       <a:extLst>
                         <a:ext uri="{28A0092B-C50C-407E-A947-70E740481C1C}">
                           <a14:useLocalDpi xmlns:a14="http://schemas.microsoft.com/office/drawing/2010/main" val="0"/>
@@ -1641,7 +1859,7 @@
                     </pic:cNvPicPr>
                   </pic:nvPicPr>
                   <pic:blipFill>
-                    <a:blip r:embed="rId19" cstate="print">
+                    <a:blip r:embed="rId22" cstate="print">
                       <a:extLst>
                         <a:ext uri="{28A0092B-C50C-407E-A947-70E740481C1C}">
                           <a14:useLocalDpi xmlns:a14="http://schemas.microsoft.com/office/drawing/2010/main" val="0"/>
@@ -1968,7 +2186,7 @@
                     <pic:cNvPicPr/>
                   </pic:nvPicPr>
                   <pic:blipFill>
-                    <a:blip r:embed="rId20"/>
+                    <a:blip r:embed="rId23"/>
                     <a:stretch>
                       <a:fillRect/>
                     </a:stretch>
@@ -2012,376 +2230,6 @@
             <wp:extent cx="5324475" cy="3924300"/>
             <wp:effectExtent l="0" t="0" r="9525" b="0"/>
             <wp:docPr id="7" name="Imagen 7"/>
-            <wp:cNvGraphicFramePr>
-              <a:graphicFrameLocks xmlns:a="http://schemas.openxmlformats.org/drawingml/2006/main" noChangeAspect="1"/>
-            </wp:cNvGraphicFramePr>
-            <a:graphic xmlns:a="http://schemas.openxmlformats.org/drawingml/2006/main">
-              <a:graphicData uri="http://schemas.openxmlformats.org/drawingml/2006/picture">
-                <pic:pic xmlns:pic="http://schemas.openxmlformats.org/drawingml/2006/picture">
-                  <pic:nvPicPr>
-                    <pic:cNvPr id="1" name=""/>
-                    <pic:cNvPicPr/>
-                  </pic:nvPicPr>
-                  <pic:blipFill>
-                    <a:blip r:embed="rId21"/>
-                    <a:stretch>
-                      <a:fillRect/>
-                    </a:stretch>
-                  </pic:blipFill>
-                  <pic:spPr>
-                    <a:xfrm>
-                      <a:off x="0" y="0"/>
-                      <a:ext cx="5324475" cy="3924300"/>
-                    </a:xfrm>
-                    <a:prstGeom prst="rect">
-                      <a:avLst/>
-                    </a:prstGeom>
-                  </pic:spPr>
-                </pic:pic>
-              </a:graphicData>
-            </a:graphic>
-          </wp:inline>
-        </w:drawing>
-      </w:r>
-    </w:p>
-    <w:p/>
-    <w:p>
-      <w:r>
-        <w:lastRenderedPageBreak/>
-        <w:t>Los estados por los cuales pasa una tarea son los vistos en las capturas</w:t>
-      </w:r>
-      <w:r>
-        <w:t xml:space="preserve"> adjuntas</w:t>
-      </w:r>
-      <w:r>
-        <w:t>:</w:t>
-      </w:r>
-    </w:p>
-    <w:p>
-      <w:r>
-        <w:t>Pendiente: Donde se ponen las tareas que necesitaremos, es una pila de las tareas que englobaran el proyecto.</w:t>
-      </w:r>
-    </w:p>
-    <w:p>
-      <w:r>
-        <w:t xml:space="preserve">Listo para empezar: significa que dicha tarea ya tiene las dependencias necesarias completadas y </w:t>
-      </w:r>
-      <w:r>
-        <w:t>está</w:t>
-      </w:r>
-      <w:r>
-        <w:t xml:space="preserve"> lista para ser desarrollada.</w:t>
-      </w:r>
-    </w:p>
-    <w:p>
-      <w:r>
-        <w:t>Haciendo:</w:t>
-      </w:r>
-      <w:r>
-        <w:t xml:space="preserve"> Tarea en desarrollo.</w:t>
-      </w:r>
-    </w:p>
-    <w:p>
-      <w:r>
-        <w:t xml:space="preserve">Listo: Es donde se colocan las tareas terminadas listas para que el encargado del equipo de la validación coja la tarea y se la lleve a su campo y pueda revisarla y decida si tiene que volver a desarrollo o </w:t>
-      </w:r>
-      <w:r>
-        <w:t>está</w:t>
-      </w:r>
-      <w:r>
-        <w:t xml:space="preserve"> terminada</w:t>
-      </w:r>
-      <w:r>
-        <w:t>.</w:t>
-      </w:r>
-    </w:p>
-    <w:p>
-      <w:r>
-        <w:t>Validar:</w:t>
-      </w:r>
-      <w:r>
-        <w:t xml:space="preserve"> Tarea en validación.</w:t>
-      </w:r>
-    </w:p>
-    <w:p>
-      <w:r>
-        <w:t xml:space="preserve">Terminado: </w:t>
-      </w:r>
-      <w:r>
-        <w:t>U</w:t>
-      </w:r>
-      <w:r>
-        <w:t>tilizado como guía visual del trabajo realizado hasta ahora</w:t>
-      </w:r>
-      <w:r>
-        <w:t>.</w:t>
-      </w:r>
-    </w:p>
-    <w:p/>
-    <w:p>
-      <w:r>
-        <w:rPr>
-          <w:noProof/>
-          <w:lang w:val="es-ES" w:eastAsia="es-ES"/>
-        </w:rPr>
-        <w:drawing>
-          <wp:inline distT="0" distB="0" distL="0" distR="0" wp14:anchorId="70620C56" wp14:editId="3BFA23DB">
-            <wp:extent cx="5400040" cy="1908175"/>
-            <wp:effectExtent l="0" t="0" r="0" b="0"/>
-            <wp:docPr id="12" name="Imagen 12"/>
-            <wp:cNvGraphicFramePr>
-              <a:graphicFrameLocks xmlns:a="http://schemas.openxmlformats.org/drawingml/2006/main" noChangeAspect="1"/>
-            </wp:cNvGraphicFramePr>
-            <a:graphic xmlns:a="http://schemas.openxmlformats.org/drawingml/2006/main">
-              <a:graphicData uri="http://schemas.openxmlformats.org/drawingml/2006/picture">
-                <pic:pic xmlns:pic="http://schemas.openxmlformats.org/drawingml/2006/picture">
-                  <pic:nvPicPr>
-                    <pic:cNvPr id="1" name=""/>
-                    <pic:cNvPicPr/>
-                  </pic:nvPicPr>
-                  <pic:blipFill>
-                    <a:blip r:embed="rId22"/>
-                    <a:stretch>
-                      <a:fillRect/>
-                    </a:stretch>
-                  </pic:blipFill>
-                  <pic:spPr>
-                    <a:xfrm>
-                      <a:off x="0" y="0"/>
-                      <a:ext cx="5400040" cy="1908175"/>
-                    </a:xfrm>
-                    <a:prstGeom prst="rect">
-                      <a:avLst/>
-                    </a:prstGeom>
-                  </pic:spPr>
-                </pic:pic>
-              </a:graphicData>
-            </a:graphic>
-          </wp:inline>
-        </w:drawing>
-      </w:r>
-    </w:p>
-    <w:p/>
-    <w:p/>
-    <w:p/>
-    <w:p/>
-    <w:p/>
-    <w:p/>
-    <w:p/>
-    <w:p/>
-    <w:p/>
-    <w:p/>
-    <w:p/>
-    <w:p/>
-    <w:p/>
-    <w:p>
-      <w:r>
-        <w:lastRenderedPageBreak/>
-        <w:t xml:space="preserve">Cada tarea puede tener </w:t>
-      </w:r>
-      <w:proofErr w:type="spellStart"/>
-      <w:r>
-        <w:t>subtareas</w:t>
-      </w:r>
-      <w:proofErr w:type="spellEnd"/>
-      <w:r>
-        <w:t xml:space="preserve">, adjuntos, </w:t>
-      </w:r>
-      <w:proofErr w:type="spellStart"/>
-      <w:r>
-        <w:t>tags</w:t>
-      </w:r>
-      <w:proofErr w:type="spellEnd"/>
-      <w:r>
-        <w:t>, fechas de entrega…</w:t>
-      </w:r>
-    </w:p>
-    <w:p/>
-    <w:p>
-      <w:r>
-        <w:rPr>
-          <w:noProof/>
-          <w:lang w:val="es-ES" w:eastAsia="es-ES"/>
-        </w:rPr>
-        <w:drawing>
-          <wp:inline distT="0" distB="0" distL="0" distR="0" wp14:anchorId="24D4689C" wp14:editId="1DBA1A64">
-            <wp:extent cx="5400040" cy="6053455"/>
-            <wp:effectExtent l="0" t="0" r="0" b="4445"/>
-            <wp:docPr id="13" name="Imagen 13"/>
-            <wp:cNvGraphicFramePr>
-              <a:graphicFrameLocks xmlns:a="http://schemas.openxmlformats.org/drawingml/2006/main" noChangeAspect="1"/>
-            </wp:cNvGraphicFramePr>
-            <a:graphic xmlns:a="http://schemas.openxmlformats.org/drawingml/2006/main">
-              <a:graphicData uri="http://schemas.openxmlformats.org/drawingml/2006/picture">
-                <pic:pic xmlns:pic="http://schemas.openxmlformats.org/drawingml/2006/picture">
-                  <pic:nvPicPr>
-                    <pic:cNvPr id="1" name=""/>
-                    <pic:cNvPicPr/>
-                  </pic:nvPicPr>
-                  <pic:blipFill>
-                    <a:blip r:embed="rId23"/>
-                    <a:stretch>
-                      <a:fillRect/>
-                    </a:stretch>
-                  </pic:blipFill>
-                  <pic:spPr>
-                    <a:xfrm>
-                      <a:off x="0" y="0"/>
-                      <a:ext cx="5400040" cy="6053455"/>
-                    </a:xfrm>
-                    <a:prstGeom prst="rect">
-                      <a:avLst/>
-                    </a:prstGeom>
-                  </pic:spPr>
-                </pic:pic>
-              </a:graphicData>
-            </a:graphic>
-          </wp:inline>
-        </w:drawing>
-      </w:r>
-    </w:p>
-    <w:p/>
-    <w:p>
-      <w:r>
-        <w:t xml:space="preserve">Como vemos </w:t>
-      </w:r>
-      <w:proofErr w:type="spellStart"/>
-      <w:r>
-        <w:t>Trello</w:t>
-      </w:r>
-      <w:proofErr w:type="spellEnd"/>
-      <w:r>
-        <w:t xml:space="preserve"> es una aplicación de gran utilidad para controlar y organizar el trabajo de un equipo de desarrollo, y es ampliamente usado en todo el mundo del desarrollo.</w:t>
-      </w:r>
-    </w:p>
-    <w:p/>
-    <w:p/>
-    <w:p/>
-    <w:p/>
-    <w:p/>
-    <w:p>
-      <w:pPr>
-        <w:rPr>
-          <w:b/>
-          <w:sz w:val="32"/>
-        </w:rPr>
-      </w:pPr>
-      <w:proofErr w:type="spellStart"/>
-      <w:r>
-        <w:rPr>
-          <w:b/>
-          <w:sz w:val="32"/>
-        </w:rPr>
-        <w:lastRenderedPageBreak/>
-        <w:t>Github</w:t>
-      </w:r>
-      <w:proofErr w:type="spellEnd"/>
-    </w:p>
-    <w:p>
-      <w:pPr>
-        <w:rPr>
-          <w:b/>
-        </w:rPr>
-      </w:pPr>
-    </w:p>
-    <w:p>
-      <w:proofErr w:type="spellStart"/>
-      <w:r>
-        <w:t>Github</w:t>
-      </w:r>
-      <w:proofErr w:type="spellEnd"/>
-      <w:r>
-        <w:t xml:space="preserve"> es la comunidad/red social de los programadores por excelencia y </w:t>
-      </w:r>
-      <w:r>
-        <w:t>está</w:t>
-      </w:r>
-      <w:r>
-        <w:t xml:space="preserve"> basado en el software de control de versiones GIT, creado por </w:t>
-      </w:r>
-      <w:proofErr w:type="spellStart"/>
-      <w:r>
-        <w:t>Linus</w:t>
-      </w:r>
-      <w:proofErr w:type="spellEnd"/>
-      <w:r>
-        <w:t xml:space="preserve"> </w:t>
-      </w:r>
-      <w:proofErr w:type="spellStart"/>
-      <w:r>
-        <w:t>Torvalds</w:t>
-      </w:r>
-      <w:proofErr w:type="spellEnd"/>
-      <w:r>
-        <w:t>.</w:t>
-      </w:r>
-    </w:p>
-    <w:p>
-      <w:r>
-        <w:t>Para nuestro proyecto hemos decido usar control de versiones para familiarizarnos con esta herramienta absolutamente imprescindible y fundamental en el mundo del desarrollo.</w:t>
-      </w:r>
-    </w:p>
-    <w:p>
-      <w:r>
-        <w:t xml:space="preserve">Creamos un repositorio para el proyecto en el cual </w:t>
-      </w:r>
-      <w:r>
-        <w:t>los integrantes del equipo de desar</w:t>
-      </w:r>
-      <w:r>
-        <w:t>rollo podemos programar simultáneamente</w:t>
-      </w:r>
-      <w:r>
-        <w:t xml:space="preserve"> al disponer siempre de las versione</w:t>
-      </w:r>
-      <w:r>
-        <w:t xml:space="preserve">s actualizadas de los códigos, </w:t>
-      </w:r>
-      <w:r>
-        <w:t>gracias a funcionalidades de los software d</w:t>
-      </w:r>
-      <w:r>
-        <w:t xml:space="preserve">e control de versiones como es la </w:t>
-      </w:r>
-      <w:r>
-        <w:t>función</w:t>
-      </w:r>
-      <w:r>
-        <w:t xml:space="preserve"> </w:t>
-      </w:r>
-      <w:proofErr w:type="spellStart"/>
-      <w:r>
-        <w:t>Merge</w:t>
-      </w:r>
-      <w:proofErr w:type="spellEnd"/>
-      <w:r>
-        <w:t xml:space="preserve"> q</w:t>
-      </w:r>
-      <w:r>
-        <w:t>ue te permite que varias persona</w:t>
-      </w:r>
-      <w:r>
-        <w:t>s trabajen sobre un mismo código integrando al finalizar de programar las líneas de todo el equipo.</w:t>
-      </w:r>
-    </w:p>
-    <w:p/>
-    <w:p>
-      <w:pPr>
-        <w:rPr>
-          <w:b/>
-          <w:sz w:val="32"/>
-        </w:rPr>
-      </w:pPr>
-      <w:r>
-        <w:rPr>
-          <w:noProof/>
-          <w:lang w:val="es-ES" w:eastAsia="es-ES"/>
-        </w:rPr>
-        <w:drawing>
-          <wp:inline distT="0" distB="0" distL="0" distR="0" wp14:anchorId="00E614AF" wp14:editId="1EE4A579">
-            <wp:extent cx="5400040" cy="4408805"/>
-            <wp:effectExtent l="0" t="0" r="0" b="0"/>
-            <wp:docPr id="14" name="Imagen 14"/>
             <wp:cNvGraphicFramePr>
               <a:graphicFrameLocks xmlns:a="http://schemas.openxmlformats.org/drawingml/2006/main" noChangeAspect="1"/>
             </wp:cNvGraphicFramePr>
@@ -2401,7 +2249,7 @@
                   <pic:spPr>
                     <a:xfrm>
                       <a:off x="0" y="0"/>
-                      <a:ext cx="5400040" cy="4408805"/>
+                      <a:ext cx="5324475" cy="3924300"/>
                     </a:xfrm>
                     <a:prstGeom prst="rect">
                       <a:avLst/>
@@ -2414,84 +2262,91 @@
         </w:drawing>
       </w:r>
     </w:p>
-    <w:p>
-      <w:pPr>
-        <w:rPr>
-          <w:b/>
-          <w:sz w:val="32"/>
-        </w:rPr>
-      </w:pPr>
-    </w:p>
-    <w:p>
-      <w:pPr>
-        <w:rPr>
-          <w:b/>
-          <w:sz w:val="32"/>
-        </w:rPr>
-      </w:pPr>
-    </w:p>
-    <w:p>
-      <w:pPr>
-        <w:rPr>
-          <w:b/>
-          <w:sz w:val="32"/>
-        </w:rPr>
-      </w:pPr>
-    </w:p>
-    <w:p>
-      <w:pPr>
-        <w:rPr>
-          <w:b/>
-          <w:sz w:val="32"/>
-        </w:rPr>
-      </w:pPr>
-    </w:p>
+    <w:p/>
     <w:p>
       <w:r>
         <w:lastRenderedPageBreak/>
-        <w:t>La forma elegida para trabajar ha sido la de crear una rama master, una rama desarrollo y varias ramas individuales para trabajar cada uno sobre nuestra rama e ir integr</w:t>
-      </w:r>
-      <w:r>
-        <w:t>ándolas sobre la rama desarrollo</w:t>
-      </w:r>
-      <w:r>
-        <w:t xml:space="preserve"> y una vez esta testeado integrarlo en la master, el control de versiones te permite tener un absoluto control sobre las diferentes versiones del </w:t>
-      </w:r>
-      <w:r>
-        <w:t>proyecto</w:t>
-      </w:r>
-      <w:r>
-        <w:t xml:space="preserve"> y te permite volver atrás y deshacer errores con gran facilidad y mantener un orden sin volverte loco</w:t>
+        <w:t>Los estados por los cuales pasa una tarea son los vistos en las capturas</w:t>
+      </w:r>
+      <w:r>
+        <w:t xml:space="preserve"> adjuntas</w:t>
+      </w:r>
+      <w:r>
+        <w:t>:</w:t>
+      </w:r>
+    </w:p>
+    <w:p>
+      <w:r>
+        <w:t>Pendiente: Donde se ponen las tareas que necesitaremos, es una pila de las tareas que englobaran el proyecto.</w:t>
+      </w:r>
+    </w:p>
+    <w:p>
+      <w:r>
+        <w:t xml:space="preserve">Listo para empezar: significa que dicha tarea ya tiene las dependencias necesarias completadas y </w:t>
+      </w:r>
+      <w:r>
+        <w:t>está</w:t>
+      </w:r>
+      <w:r>
+        <w:t xml:space="preserve"> lista para ser desarrollada.</w:t>
+      </w:r>
+    </w:p>
+    <w:p>
+      <w:r>
+        <w:t>Haciendo:</w:t>
+      </w:r>
+      <w:r>
+        <w:t xml:space="preserve"> Tarea en desarrollo.</w:t>
+      </w:r>
+    </w:p>
+    <w:p>
+      <w:r>
+        <w:t xml:space="preserve">Listo: Es donde se colocan las tareas terminadas listas para que el encargado del equipo de la validación coja la tarea y se la lleve a su campo y pueda revisarla y decida si tiene que volver a desarrollo o </w:t>
+      </w:r>
+      <w:r>
+        <w:t>está</w:t>
+      </w:r>
+      <w:r>
+        <w:t xml:space="preserve"> terminada</w:t>
       </w:r>
       <w:r>
         <w:t>.</w:t>
       </w:r>
     </w:p>
     <w:p>
-      <w:pPr>
-        <w:rPr>
-          <w:b/>
-          <w:sz w:val="32"/>
-        </w:rPr>
-      </w:pPr>
-    </w:p>
-    <w:p>
-      <w:pPr>
-        <w:rPr>
-          <w:b/>
-          <w:sz w:val="32"/>
-        </w:rPr>
-      </w:pPr>
+      <w:r>
+        <w:t>Validar:</w:t>
+      </w:r>
+      <w:r>
+        <w:t xml:space="preserve"> Tarea en validación.</w:t>
+      </w:r>
+    </w:p>
+    <w:p>
+      <w:r>
+        <w:t xml:space="preserve">Terminado: </w:t>
+      </w:r>
+      <w:r>
+        <w:t>U</w:t>
+      </w:r>
+      <w:r>
+        <w:t>tilizado como guía visual del trabajo realizado hasta ahora</w:t>
+      </w:r>
+      <w:r>
+        <w:t>.</w:t>
+      </w:r>
+    </w:p>
+    <w:p/>
+    <w:p>
       <w:r>
         <w:rPr>
           <w:noProof/>
           <w:lang w:val="es-ES" w:eastAsia="es-ES"/>
         </w:rPr>
         <w:drawing>
-          <wp:inline distT="0" distB="0" distL="0" distR="0" wp14:anchorId="77B713D2" wp14:editId="495BCC49">
-            <wp:extent cx="5400040" cy="3308350"/>
-            <wp:effectExtent l="0" t="0" r="0" b="6350"/>
-            <wp:docPr id="15" name="Imagen 15"/>
+          <wp:inline distT="0" distB="0" distL="0" distR="0" wp14:anchorId="70620C56" wp14:editId="3BFA23DB">
+            <wp:extent cx="5400040" cy="1908175"/>
+            <wp:effectExtent l="0" t="0" r="0" b="0"/>
+            <wp:docPr id="12" name="Imagen 12"/>
             <wp:cNvGraphicFramePr>
               <a:graphicFrameLocks xmlns:a="http://schemas.openxmlformats.org/drawingml/2006/main" noChangeAspect="1"/>
             </wp:cNvGraphicFramePr>
@@ -2511,7 +2366,7 @@
                   <pic:spPr>
                     <a:xfrm>
                       <a:off x="0" y="0"/>
-                      <a:ext cx="5400040" cy="3308350"/>
+                      <a:ext cx="5400040" cy="1908175"/>
                     </a:xfrm>
                     <a:prstGeom prst="rect">
                       <a:avLst/>
@@ -2524,163 +2379,53 @@
         </w:drawing>
       </w:r>
     </w:p>
-    <w:p>
-      <w:pPr>
-        <w:rPr>
-          <w:b/>
-          <w:sz w:val="32"/>
-        </w:rPr>
-      </w:pPr>
-    </w:p>
-    <w:p>
-      <w:pPr>
-        <w:rPr>
-          <w:b/>
-          <w:sz w:val="32"/>
-        </w:rPr>
-      </w:pPr>
-    </w:p>
-    <w:p>
-      <w:pPr>
-        <w:rPr>
-          <w:b/>
-          <w:sz w:val="32"/>
-        </w:rPr>
-      </w:pPr>
-    </w:p>
-    <w:p>
-      <w:pPr>
-        <w:rPr>
-          <w:b/>
-          <w:sz w:val="32"/>
-        </w:rPr>
-      </w:pPr>
-    </w:p>
-    <w:p>
-      <w:pPr>
-        <w:rPr>
-          <w:b/>
-          <w:sz w:val="32"/>
-        </w:rPr>
-      </w:pPr>
-    </w:p>
-    <w:p>
-      <w:pPr>
-        <w:rPr>
-          <w:b/>
-          <w:sz w:val="32"/>
-        </w:rPr>
-      </w:pPr>
-    </w:p>
-    <w:p>
-      <w:pPr>
-        <w:rPr>
-          <w:b/>
-          <w:sz w:val="32"/>
-        </w:rPr>
-      </w:pPr>
-    </w:p>
-    <w:p>
-      <w:pPr>
-        <w:rPr>
-          <w:b/>
-          <w:sz w:val="32"/>
-        </w:rPr>
-      </w:pPr>
-    </w:p>
-    <w:p>
-      <w:pPr>
-        <w:rPr>
-          <w:b/>
-          <w:sz w:val="32"/>
-        </w:rPr>
-      </w:pPr>
-    </w:p>
-    <w:p>
-      <w:pPr>
-        <w:rPr>
-          <w:b/>
-          <w:sz w:val="32"/>
-        </w:rPr>
-      </w:pPr>
-    </w:p>
-    <w:p>
-      <w:pPr>
-        <w:rPr>
-          <w:b/>
-          <w:sz w:val="32"/>
-        </w:rPr>
-      </w:pPr>
-    </w:p>
+    <w:p/>
+    <w:p/>
+    <w:p/>
+    <w:p/>
+    <w:p/>
+    <w:p/>
+    <w:p/>
+    <w:p/>
+    <w:p/>
+    <w:p/>
+    <w:p/>
+    <w:p/>
+    <w:p/>
     <w:p>
       <w:r>
         <w:lastRenderedPageBreak/>
-        <w:t xml:space="preserve">Puedes trabajar mediante la consola de GIT y tener acceso a todas </w:t>
-      </w:r>
-      <w:r>
-        <w:t xml:space="preserve">los comandos o para familiarizarte </w:t>
-      </w:r>
-      <w:r>
-        <w:t xml:space="preserve">y aprender las funciones </w:t>
-      </w:r>
-      <w:r>
-        <w:t>más</w:t>
-      </w:r>
-      <w:r>
-        <w:t xml:space="preserve"> básicas</w:t>
-      </w:r>
-      <w:r>
-        <w:t xml:space="preserve"> </w:t>
-      </w:r>
-      <w:r>
-        <w:t xml:space="preserve">(en nuestro caso no tenemos que hacer uso de comandos avanzados) usar el cliente de escritorio, que es tremendamente sencillo y fácil de usar, a simple vista podemos ver </w:t>
-      </w:r>
-      <w:r>
-        <w:t>cómo</w:t>
-      </w:r>
-      <w:r>
-        <w:t xml:space="preserve"> podemos elegir las ramas, descargarnos la </w:t>
-      </w:r>
-      <w:r>
-        <w:t>última</w:t>
-      </w:r>
-      <w:r>
-        <w:t xml:space="preserve"> versión del código, hacer </w:t>
+        <w:t xml:space="preserve">Cada tarea puede tener </w:t>
       </w:r>
       <w:proofErr w:type="spellStart"/>
       <w:r>
-        <w:t>commit</w:t>
+        <w:t>subtareas</w:t>
       </w:r>
       <w:proofErr w:type="spellEnd"/>
       <w:r>
-        <w:t xml:space="preserve"> de los cambios, hacer </w:t>
+        <w:t xml:space="preserve">, adjuntos, </w:t>
       </w:r>
       <w:proofErr w:type="spellStart"/>
       <w:r>
-        <w:t>merge</w:t>
+        <w:t>tags</w:t>
       </w:r>
       <w:proofErr w:type="spellEnd"/>
       <w:r>
-        <w:t xml:space="preserve"> de ramas, subir los cambios al repositorio remoto…etc.</w:t>
-      </w:r>
-    </w:p>
-    <w:p>
-      <w:pPr>
-        <w:rPr>
-          <w:b/>
-          <w:sz w:val="32"/>
-        </w:rPr>
-      </w:pPr>
+        <w:t>, fechas de entrega…</w:t>
+      </w:r>
+    </w:p>
+    <w:p/>
+    <w:p>
       <w:r>
         <w:rPr>
           <w:noProof/>
           <w:lang w:val="es-ES" w:eastAsia="es-ES"/>
         </w:rPr>
         <w:drawing>
-          <wp:inline distT="0" distB="0" distL="0" distR="0" wp14:anchorId="1F145697" wp14:editId="4E88A7C7">
-            <wp:extent cx="5400040" cy="3709035"/>
-            <wp:effectExtent l="0" t="0" r="0" b="5715"/>
-            <wp:docPr id="16" name="Imagen 16"/>
+          <wp:inline distT="0" distB="0" distL="0" distR="0" wp14:anchorId="24D4689C" wp14:editId="1DBA1A64">
+            <wp:extent cx="5400040" cy="6053455"/>
+            <wp:effectExtent l="0" t="0" r="0" b="4445"/>
+            <wp:docPr id="13" name="Imagen 13"/>
             <wp:cNvGraphicFramePr>
               <a:graphicFrameLocks xmlns:a="http://schemas.openxmlformats.org/drawingml/2006/main" noChangeAspect="1"/>
             </wp:cNvGraphicFramePr>
@@ -2700,7 +2445,7 @@
                   <pic:spPr>
                     <a:xfrm>
                       <a:off x="0" y="0"/>
-                      <a:ext cx="5400040" cy="3709035"/>
+                      <a:ext cx="5400040" cy="6053455"/>
                     </a:xfrm>
                     <a:prstGeom prst="rect">
                       <a:avLst/>
@@ -2713,6 +2458,25 @@
         </w:drawing>
       </w:r>
     </w:p>
+    <w:p/>
+    <w:p>
+      <w:r>
+        <w:t xml:space="preserve">Como vemos </w:t>
+      </w:r>
+      <w:proofErr w:type="spellStart"/>
+      <w:r>
+        <w:t>Trello</w:t>
+      </w:r>
+      <w:proofErr w:type="spellEnd"/>
+      <w:r>
+        <w:t xml:space="preserve"> es una aplicación de gran utilidad para controlar y organizar el trabajo de un equipo de desarrollo, y es ampliamente usado en todo el mundo del desarrollo.</w:t>
+      </w:r>
+    </w:p>
+    <w:p/>
+    <w:p/>
+    <w:p/>
+    <w:p/>
+    <w:p/>
     <w:p>
       <w:pPr>
         <w:rPr>
@@ -2720,120 +2484,42 @@
           <w:sz w:val="32"/>
         </w:rPr>
       </w:pPr>
-    </w:p>
-    <w:p/>
-    <w:p/>
-    <w:p/>
-    <w:p>
-      <w:pPr>
-        <w:jc w:val="center"/>
-        <w:rPr>
-          <w:b/>
-          <w:sz w:val="36"/>
-        </w:rPr>
-      </w:pPr>
-    </w:p>
-    <w:p>
-      <w:pPr>
-        <w:jc w:val="center"/>
-        <w:rPr>
-          <w:b/>
-          <w:sz w:val="36"/>
-        </w:rPr>
-      </w:pPr>
-    </w:p>
-    <w:p>
-      <w:pPr>
-        <w:jc w:val="center"/>
-        <w:rPr>
-          <w:b/>
-          <w:sz w:val="36"/>
-        </w:rPr>
-      </w:pPr>
-    </w:p>
-    <w:p>
-      <w:pPr>
-        <w:jc w:val="center"/>
-        <w:rPr>
-          <w:b/>
-          <w:sz w:val="36"/>
-        </w:rPr>
-      </w:pPr>
-    </w:p>
-    <w:p>
-      <w:pPr>
-        <w:jc w:val="center"/>
-        <w:rPr>
-          <w:b/>
-          <w:sz w:val="36"/>
-        </w:rPr>
-      </w:pPr>
-    </w:p>
-    <w:p>
-      <w:pPr>
-        <w:rPr>
-          <w:b/>
-          <w:sz w:val="36"/>
-        </w:rPr>
-      </w:pPr>
-    </w:p>
-    <w:p>
-      <w:pPr>
-        <w:jc w:val="center"/>
-        <w:rPr>
-          <w:b/>
-          <w:sz w:val="36"/>
-        </w:rPr>
-      </w:pPr>
-      <w:r>
-        <w:rPr>
-          <w:b/>
-          <w:sz w:val="36"/>
+      <w:proofErr w:type="spellStart"/>
+      <w:r>
+        <w:rPr>
+          <w:b/>
+          <w:sz w:val="32"/>
         </w:rPr>
         <w:lastRenderedPageBreak/>
-        <w:t>Diseño de la web</w:t>
-      </w:r>
-    </w:p>
-    <w:p/>
-    <w:p>
-      <w:r>
-        <w:t xml:space="preserve">Una vez teníamos la idea clara de la </w:t>
-      </w:r>
-      <w:r>
-        <w:t xml:space="preserve">aplicación </w:t>
-      </w:r>
-      <w:r>
-        <w:t>web que queríamos hacer</w:t>
-      </w:r>
-      <w:r>
-        <w:t xml:space="preserve"> tuvimos que realizar fue un análisis de requerimientos</w:t>
-      </w:r>
-      <w:r>
-        <w:t xml:space="preserve"> para saber cuántas paginas tendría nuestra web, que pasaría al pinchar en cada enlace, cuál iba a ser nuestra estructura, tecnologías que </w:t>
-      </w:r>
-      <w:r>
-        <w:t>usaremos (</w:t>
-      </w:r>
-      <w:r>
-        <w:t xml:space="preserve">AJAX o recargar la </w:t>
-      </w:r>
-      <w:r>
-        <w:t>página</w:t>
-      </w:r>
-      <w:r>
-        <w:t xml:space="preserve">, </w:t>
-      </w:r>
+        <w:t>Github</w:t>
+      </w:r>
+      <w:proofErr w:type="spellEnd"/>
+    </w:p>
+    <w:p>
+      <w:pPr>
+        <w:rPr>
+          <w:b/>
+        </w:rPr>
+      </w:pPr>
+    </w:p>
+    <w:p>
       <w:proofErr w:type="spellStart"/>
       <w:r>
-        <w:t>bootstrap</w:t>
+        <w:t>Github</w:t>
       </w:r>
       <w:proofErr w:type="spellEnd"/>
       <w:r>
-        <w:t xml:space="preserve"> u otro </w:t>
+        <w:t xml:space="preserve"> es la comunidad/red social de los programadores por excelencia y </w:t>
+      </w:r>
+      <w:r>
+        <w:t>está</w:t>
+      </w:r>
+      <w:r>
+        <w:t xml:space="preserve"> basado en el software de control de versiones GIT, creado por </w:t>
       </w:r>
       <w:proofErr w:type="spellStart"/>
       <w:r>
-        <w:t>framework</w:t>
+        <w:t>Linus</w:t>
       </w:r>
       <w:proofErr w:type="spellEnd"/>
       <w:r>
@@ -2841,100 +2527,79 @@
       </w:r>
       <w:proofErr w:type="spellStart"/>
       <w:r>
-        <w:t>css</w:t>
+        <w:t>Torvalds</w:t>
       </w:r>
       <w:proofErr w:type="spellEnd"/>
       <w:r>
-        <w:t>...) Etc</w:t>
-      </w:r>
-      <w:r>
-        <w:t>…</w:t>
-      </w:r>
-    </w:p>
-    <w:p/>
-    <w:p>
-      <w:r>
-        <w:t>Una vez con toda esa información aclarada y acordada entre el equipo</w:t>
-      </w:r>
-      <w:r>
-        <w:t xml:space="preserve"> diseña</w:t>
-      </w:r>
-      <w:r>
-        <w:t>mos</w:t>
-      </w:r>
-      <w:r>
-        <w:t xml:space="preserve"> los </w:t>
-      </w:r>
-      <w:r>
-        <w:t xml:space="preserve">primeros </w:t>
-      </w:r>
-      <w:r>
-        <w:t>bocetos con herramie</w:t>
-      </w:r>
-      <w:r>
-        <w:t xml:space="preserve">ntas de </w:t>
+        <w:t>.</w:t>
+      </w:r>
+    </w:p>
+    <w:p>
+      <w:r>
+        <w:t>Para nuestro proyecto hemos decido usar control de versiones para familiarizarnos con esta herramienta absolutamente imprescindible y fundamental en el mundo del desarrollo.</w:t>
+      </w:r>
+    </w:p>
+    <w:p>
+      <w:r>
+        <w:t xml:space="preserve">Creamos un repositorio para el proyecto en el cual </w:t>
+      </w:r>
+      <w:r>
+        <w:t>los integrantes del equipo de desar</w:t>
+      </w:r>
+      <w:r>
+        <w:t>rollo podemos programar simultáneamente</w:t>
+      </w:r>
+      <w:r>
+        <w:t xml:space="preserve"> al disponer siempre de las versione</w:t>
+      </w:r>
+      <w:r>
+        <w:t xml:space="preserve">s actualizadas de los códigos, </w:t>
+      </w:r>
+      <w:r>
+        <w:t>gracias a funcionalidades de los software d</w:t>
+      </w:r>
+      <w:r>
+        <w:t xml:space="preserve">e control de versiones como es la </w:t>
+      </w:r>
+      <w:r>
+        <w:t>función</w:t>
+      </w:r>
+      <w:r>
+        <w:t xml:space="preserve"> </w:t>
       </w:r>
       <w:proofErr w:type="spellStart"/>
       <w:r>
-        <w:t>prototipado</w:t>
+        <w:t>Merge</w:t>
       </w:r>
       <w:proofErr w:type="spellEnd"/>
       <w:r>
-        <w:t xml:space="preserve"> tales como </w:t>
-      </w:r>
-      <w:proofErr w:type="spellStart"/>
-      <w:r>
-        <w:t>mockups</w:t>
-      </w:r>
-      <w:proofErr w:type="spellEnd"/>
-      <w:r>
-        <w:t xml:space="preserve"> </w:t>
-      </w:r>
-      <w:r>
-        <w:t xml:space="preserve">generando los siguientes </w:t>
-      </w:r>
-      <w:r>
-        <w:t>bocetos para las páginas que previamente habíamos acordado que tendría la página:</w:t>
-      </w:r>
-    </w:p>
-    <w:p>
-      <w:pPr>
-        <w:rPr>
-          <w:b/>
-          <w:sz w:val="28"/>
-        </w:rPr>
-      </w:pPr>
-    </w:p>
-    <w:p>
-      <w:pPr>
-        <w:rPr>
-          <w:b/>
-          <w:sz w:val="28"/>
-        </w:rPr>
-      </w:pPr>
-      <w:proofErr w:type="spellStart"/>
-      <w:r>
-        <w:rPr>
-          <w:b/>
-          <w:sz w:val="28"/>
-        </w:rPr>
-        <w:t>Index.jsp</w:t>
-      </w:r>
-      <w:proofErr w:type="spellEnd"/>
-    </w:p>
-    <w:p/>
-    <w:p/>
-    <w:p>
+        <w:t xml:space="preserve"> q</w:t>
+      </w:r>
+      <w:r>
+        <w:t>ue te permite que varias persona</w:t>
+      </w:r>
+      <w:r>
+        <w:t>s trabajen sobre un mismo código integrando al finalizar de programar las líneas de todo el equipo.</w:t>
+      </w:r>
+    </w:p>
+    <w:p/>
+    <w:p>
+      <w:pPr>
+        <w:rPr>
+          <w:b/>
+          <w:sz w:val="32"/>
+        </w:rPr>
+      </w:pPr>
       <w:r>
         <w:rPr>
           <w:noProof/>
           <w:lang w:val="es-ES" w:eastAsia="es-ES"/>
         </w:rPr>
         <w:drawing>
-          <wp:inline distT="0" distB="0" distL="0" distR="0" wp14:anchorId="5B77DCFA" wp14:editId="6E4569FF">
-            <wp:extent cx="5400040" cy="2780665"/>
-            <wp:effectExtent l="0" t="0" r="0" b="635"/>
-            <wp:docPr id="23" name="Imagen 23"/>
+          <wp:inline distT="0" distB="0" distL="0" distR="0" wp14:anchorId="00E614AF" wp14:editId="1EE4A579">
+            <wp:extent cx="5400040" cy="4408805"/>
+            <wp:effectExtent l="0" t="0" r="0" b="0"/>
+            <wp:docPr id="14" name="Imagen 14"/>
             <wp:cNvGraphicFramePr>
               <a:graphicFrameLocks xmlns:a="http://schemas.openxmlformats.org/drawingml/2006/main" noChangeAspect="1"/>
             </wp:cNvGraphicFramePr>
@@ -2954,7 +2619,7 @@
                   <pic:spPr>
                     <a:xfrm>
                       <a:off x="0" y="0"/>
-                      <a:ext cx="5400040" cy="2780665"/>
+                      <a:ext cx="5400040" cy="4408805"/>
                     </a:xfrm>
                     <a:prstGeom prst="rect">
                       <a:avLst/>
@@ -2967,72 +2632,84 @@
         </w:drawing>
       </w:r>
     </w:p>
-    <w:p/>
-    <w:p/>
-    <w:p/>
-    <w:p/>
-    <w:p/>
-    <w:p/>
-    <w:p/>
-    <w:p>
-      <w:pPr>
-        <w:rPr>
-          <w:b/>
-          <w:sz w:val="28"/>
-        </w:rPr>
-      </w:pPr>
-    </w:p>
-    <w:p>
-      <w:pPr>
-        <w:rPr>
-          <w:b/>
-          <w:sz w:val="28"/>
-        </w:rPr>
-      </w:pPr>
-      <w:proofErr w:type="spellStart"/>
-      <w:r>
-        <w:rPr>
-          <w:b/>
-          <w:sz w:val="28"/>
-        </w:rPr>
+    <w:p>
+      <w:pPr>
+        <w:rPr>
+          <w:b/>
+          <w:sz w:val="32"/>
+        </w:rPr>
+      </w:pPr>
+    </w:p>
+    <w:p>
+      <w:pPr>
+        <w:rPr>
+          <w:b/>
+          <w:sz w:val="32"/>
+        </w:rPr>
+      </w:pPr>
+    </w:p>
+    <w:p>
+      <w:pPr>
+        <w:rPr>
+          <w:b/>
+          <w:sz w:val="32"/>
+        </w:rPr>
+      </w:pPr>
+    </w:p>
+    <w:p>
+      <w:pPr>
+        <w:rPr>
+          <w:b/>
+          <w:sz w:val="32"/>
+        </w:rPr>
+      </w:pPr>
+    </w:p>
+    <w:p>
+      <w:r>
         <w:lastRenderedPageBreak/>
-        <w:t>c</w:t>
-      </w:r>
-      <w:r>
-        <w:rPr>
-          <w:b/>
-          <w:sz w:val="28"/>
-        </w:rPr>
-        <w:t>artelera</w:t>
-      </w:r>
-      <w:r>
-        <w:rPr>
-          <w:b/>
-          <w:sz w:val="28"/>
-        </w:rPr>
-        <w:t>.jsp</w:t>
-      </w:r>
-      <w:proofErr w:type="spellEnd"/>
-    </w:p>
-    <w:p>
-      <w:pPr>
-        <w:rPr>
-          <w:b/>
-          <w:sz w:val="28"/>
-        </w:rPr>
-      </w:pPr>
-    </w:p>
-    <w:p>
+        <w:t>La forma elegida para trabajar ha sido la de crear una rama master, una rama desarrollo y varias ramas individuales para trabajar cada uno sobre nuestra rama e ir integr</w:t>
+      </w:r>
+      <w:r>
+        <w:t>ándolas sobre la rama desarrollo</w:t>
+      </w:r>
+      <w:r>
+        <w:t xml:space="preserve"> y una vez esta testeado integrarlo en la master, el control de versiones te permite tener un absoluto control sobre las diferentes versiones del </w:t>
+      </w:r>
+      <w:r>
+        <w:t>proyecto</w:t>
+      </w:r>
+      <w:r>
+        <w:t xml:space="preserve"> y te permite volver atrás y deshacer errores con gran facilidad y mantener un orden sin volverte loco</w:t>
+      </w:r>
+      <w:r>
+        <w:t>.</w:t>
+      </w:r>
+    </w:p>
+    <w:p>
+      <w:pPr>
+        <w:rPr>
+          <w:b/>
+          <w:sz w:val="32"/>
+        </w:rPr>
+      </w:pPr>
+    </w:p>
+    <w:p>
+      <w:pPr>
+        <w:rPr>
+          <w:b/>
+          <w:sz w:val="32"/>
+        </w:rPr>
+      </w:pPr>
       <w:r>
         <w:rPr>
           <w:noProof/>
           <w:lang w:val="es-ES" w:eastAsia="es-ES"/>
         </w:rPr>
         <w:drawing>
-          <wp:inline distT="0" distB="0" distL="0" distR="0" wp14:anchorId="58160EC4" wp14:editId="61415FE6">
-            <wp:extent cx="5400040" cy="3114675"/>
-            <wp:effectExtent l="0" t="0" r="0" b="9525"/>
-            <wp:docPr id="24" name="Imagen 24"/>
+          <wp:inline distT="0" distB="0" distL="0" distR="0" wp14:anchorId="77B713D2" wp14:editId="495BCC49">
+            <wp:extent cx="5400040" cy="3308350"/>
+            <wp:effectExtent l="0" t="0" r="0" b="6350"/>
+            <wp:docPr id="15" name="Imagen 15"/>
             <wp:cNvGraphicFramePr>
               <a:graphicFrameLocks xmlns:a="http://schemas.openxmlformats.org/drawingml/2006/main" noChangeAspect="1"/>
             </wp:cNvGraphicFramePr>
@@ -3052,7 +2729,7 @@
                   <pic:spPr>
                     <a:xfrm>
                       <a:off x="0" y="0"/>
-                      <a:ext cx="5400040" cy="3114675"/>
+                      <a:ext cx="5400040" cy="3308350"/>
                     </a:xfrm>
                     <a:prstGeom prst="rect">
                       <a:avLst/>
@@ -3069,60 +2746,159 @@
       <w:pPr>
         <w:rPr>
           <w:b/>
-          <w:sz w:val="28"/>
-        </w:rPr>
-      </w:pPr>
-    </w:p>
-    <w:p>
-      <w:pPr>
-        <w:rPr>
-          <w:b/>
-          <w:sz w:val="28"/>
-        </w:rPr>
-      </w:pPr>
+          <w:sz w:val="32"/>
+        </w:rPr>
+      </w:pPr>
+    </w:p>
+    <w:p>
+      <w:pPr>
+        <w:rPr>
+          <w:b/>
+          <w:sz w:val="32"/>
+        </w:rPr>
+      </w:pPr>
+    </w:p>
+    <w:p>
+      <w:pPr>
+        <w:rPr>
+          <w:b/>
+          <w:sz w:val="32"/>
+        </w:rPr>
+      </w:pPr>
+    </w:p>
+    <w:p>
+      <w:pPr>
+        <w:rPr>
+          <w:b/>
+          <w:sz w:val="32"/>
+        </w:rPr>
+      </w:pPr>
+    </w:p>
+    <w:p>
+      <w:pPr>
+        <w:rPr>
+          <w:b/>
+          <w:sz w:val="32"/>
+        </w:rPr>
+      </w:pPr>
+    </w:p>
+    <w:p>
+      <w:pPr>
+        <w:rPr>
+          <w:b/>
+          <w:sz w:val="32"/>
+        </w:rPr>
+      </w:pPr>
+    </w:p>
+    <w:p>
+      <w:pPr>
+        <w:rPr>
+          <w:b/>
+          <w:sz w:val="32"/>
+        </w:rPr>
+      </w:pPr>
+    </w:p>
+    <w:p>
+      <w:pPr>
+        <w:rPr>
+          <w:b/>
+          <w:sz w:val="32"/>
+        </w:rPr>
+      </w:pPr>
+    </w:p>
+    <w:p>
+      <w:pPr>
+        <w:rPr>
+          <w:b/>
+          <w:sz w:val="32"/>
+        </w:rPr>
+      </w:pPr>
+    </w:p>
+    <w:p>
+      <w:pPr>
+        <w:rPr>
+          <w:b/>
+          <w:sz w:val="32"/>
+        </w:rPr>
+      </w:pPr>
+    </w:p>
+    <w:p>
+      <w:pPr>
+        <w:rPr>
+          <w:b/>
+          <w:sz w:val="32"/>
+        </w:rPr>
+      </w:pPr>
+    </w:p>
+    <w:p>
+      <w:r>
+        <w:lastRenderedPageBreak/>
+        <w:t xml:space="preserve">Puedes trabajar mediante la consola de GIT y tener acceso a todas </w:t>
+      </w:r>
+      <w:r>
+        <w:t xml:space="preserve">los comandos o para familiarizarte </w:t>
+      </w:r>
+      <w:r>
+        <w:t xml:space="preserve">y aprender las funciones </w:t>
+      </w:r>
+      <w:r>
+        <w:t>más</w:t>
+      </w:r>
+      <w:r>
+        <w:t xml:space="preserve"> básicas</w:t>
+      </w:r>
+      <w:r>
+        <w:t xml:space="preserve"> </w:t>
+      </w:r>
+      <w:r>
+        <w:t xml:space="preserve">(en nuestro caso no tenemos que hacer uso de comandos avanzados) usar el cliente de escritorio, que es tremendamente sencillo y fácil de usar, a simple vista podemos ver </w:t>
+      </w:r>
+      <w:r>
+        <w:t>cómo</w:t>
+      </w:r>
+      <w:r>
+        <w:t xml:space="preserve"> podemos elegir las ramas, descargarnos la </w:t>
+      </w:r>
+      <w:r>
+        <w:t>última</w:t>
+      </w:r>
+      <w:r>
+        <w:t xml:space="preserve"> versión del código, hacer </w:t>
+      </w:r>
       <w:proofErr w:type="spellStart"/>
       <w:r>
-        <w:rPr>
-          <w:b/>
-          <w:sz w:val="28"/>
-        </w:rPr>
-        <w:t>c</w:t>
-      </w:r>
-      <w:r>
-        <w:rPr>
-          <w:b/>
-          <w:sz w:val="28"/>
-        </w:rPr>
-        <w:t>ines</w:t>
-      </w:r>
-      <w:r>
-        <w:rPr>
-          <w:b/>
-          <w:sz w:val="28"/>
-        </w:rPr>
-        <w:t>.jsp</w:t>
+        <w:t>commit</w:t>
       </w:r>
       <w:proofErr w:type="spellEnd"/>
-    </w:p>
-    <w:p>
-      <w:pPr>
-        <w:rPr>
-          <w:b/>
-          <w:sz w:val="28"/>
-        </w:rPr>
-      </w:pPr>
-    </w:p>
-    <w:p>
+      <w:r>
+        <w:t xml:space="preserve"> de los cambios, hacer </w:t>
+      </w:r>
+      <w:proofErr w:type="spellStart"/>
+      <w:r>
+        <w:t>merge</w:t>
+      </w:r>
+      <w:proofErr w:type="spellEnd"/>
+      <w:r>
+        <w:t xml:space="preserve"> de ramas, subir los cambios al repositorio remoto…etc.</w:t>
+      </w:r>
+    </w:p>
+    <w:p>
+      <w:pPr>
+        <w:rPr>
+          <w:b/>
+          <w:sz w:val="32"/>
+        </w:rPr>
+      </w:pPr>
       <w:r>
         <w:rPr>
           <w:noProof/>
           <w:lang w:val="es-ES" w:eastAsia="es-ES"/>
         </w:rPr>
         <w:drawing>
-          <wp:inline distT="0" distB="0" distL="0" distR="0" wp14:anchorId="5257DC70" wp14:editId="0FB08DB5">
-            <wp:extent cx="5400040" cy="3084195"/>
-            <wp:effectExtent l="0" t="0" r="0" b="1905"/>
-            <wp:docPr id="25" name="Imagen 25"/>
+          <wp:inline distT="0" distB="0" distL="0" distR="0" wp14:anchorId="1F145697" wp14:editId="4E88A7C7">
+            <wp:extent cx="5400040" cy="3709035"/>
+            <wp:effectExtent l="0" t="0" r="0" b="5715"/>
+            <wp:docPr id="16" name="Imagen 16"/>
             <wp:cNvGraphicFramePr>
               <a:graphicFrameLocks xmlns:a="http://schemas.openxmlformats.org/drawingml/2006/main" noChangeAspect="1"/>
             </wp:cNvGraphicFramePr>
@@ -3142,7 +2918,7 @@
                   <pic:spPr>
                     <a:xfrm>
                       <a:off x="0" y="0"/>
-                      <a:ext cx="5400040" cy="3084195"/>
+                      <a:ext cx="5400040" cy="3709035"/>
                     </a:xfrm>
                     <a:prstGeom prst="rect">
                       <a:avLst/>
@@ -3155,28 +2931,190 @@
         </w:drawing>
       </w:r>
     </w:p>
-    <w:p/>
-    <w:p/>
-    <w:p/>
-    <w:p>
-      <w:r>
+    <w:p>
+      <w:pPr>
+        <w:rPr>
+          <w:b/>
+          <w:sz w:val="32"/>
+        </w:rPr>
+      </w:pPr>
+    </w:p>
+    <w:p/>
+    <w:p/>
+    <w:p/>
+    <w:p>
+      <w:pPr>
+        <w:jc w:val="center"/>
+        <w:rPr>
+          <w:b/>
+          <w:sz w:val="36"/>
+        </w:rPr>
+      </w:pPr>
+    </w:p>
+    <w:p>
+      <w:pPr>
+        <w:jc w:val="center"/>
+        <w:rPr>
+          <w:b/>
+          <w:sz w:val="36"/>
+        </w:rPr>
+      </w:pPr>
+    </w:p>
+    <w:p>
+      <w:pPr>
+        <w:jc w:val="center"/>
+        <w:rPr>
+          <w:b/>
+          <w:sz w:val="36"/>
+        </w:rPr>
+      </w:pPr>
+    </w:p>
+    <w:p>
+      <w:pPr>
+        <w:jc w:val="center"/>
+        <w:rPr>
+          <w:b/>
+          <w:sz w:val="36"/>
+        </w:rPr>
+      </w:pPr>
+    </w:p>
+    <w:p>
+      <w:pPr>
+        <w:jc w:val="center"/>
+        <w:rPr>
+          <w:b/>
+          <w:sz w:val="36"/>
+        </w:rPr>
+      </w:pPr>
+    </w:p>
+    <w:p>
+      <w:pPr>
+        <w:rPr>
+          <w:b/>
+          <w:sz w:val="36"/>
+        </w:rPr>
+      </w:pPr>
+    </w:p>
+    <w:p>
+      <w:pPr>
+        <w:jc w:val="center"/>
+        <w:rPr>
+          <w:b/>
+          <w:sz w:val="36"/>
+        </w:rPr>
+      </w:pPr>
+      <w:r>
+        <w:rPr>
+          <w:b/>
+          <w:sz w:val="36"/>
+        </w:rPr>
         <w:lastRenderedPageBreak/>
-        <w:t>Con los bocetos ya creados</w:t>
-      </w:r>
-      <w:r>
-        <w:t xml:space="preserve"> fuimos creando la estructura </w:t>
-      </w:r>
-      <w:r>
-        <w:t>HTML</w:t>
-      </w:r>
-      <w:r>
-        <w:t xml:space="preserve"> y los </w:t>
-      </w:r>
-      <w:r>
-        <w:t>estilos CSS</w:t>
-      </w:r>
-    </w:p>
-    <w:p/>
+        <w:t>Diseño de la web</w:t>
+      </w:r>
+    </w:p>
+    <w:p/>
+    <w:p>
+      <w:r>
+        <w:t xml:space="preserve">Una vez teníamos la idea clara de la </w:t>
+      </w:r>
+      <w:r>
+        <w:t xml:space="preserve">aplicación </w:t>
+      </w:r>
+      <w:r>
+        <w:t>web que queríamos hacer</w:t>
+      </w:r>
+      <w:r>
+        <w:t xml:space="preserve"> tuvimos que realizar fue un análisis de requerimientos</w:t>
+      </w:r>
+      <w:r>
+        <w:t xml:space="preserve"> para saber cuántas paginas tendría nuestra web, que pasaría al pinchar en cada enlace, cuál iba a ser nuestra estructura, tecnologías que </w:t>
+      </w:r>
+      <w:r>
+        <w:t>usaremos (</w:t>
+      </w:r>
+      <w:r>
+        <w:t xml:space="preserve">AJAX o recargar la </w:t>
+      </w:r>
+      <w:r>
+        <w:t>página</w:t>
+      </w:r>
+      <w:r>
+        <w:t xml:space="preserve">, </w:t>
+      </w:r>
+      <w:proofErr w:type="spellStart"/>
+      <w:r>
+        <w:t>bootstrap</w:t>
+      </w:r>
+      <w:proofErr w:type="spellEnd"/>
+      <w:r>
+        <w:t xml:space="preserve"> u otro </w:t>
+      </w:r>
+      <w:proofErr w:type="spellStart"/>
+      <w:r>
+        <w:t>framework</w:t>
+      </w:r>
+      <w:proofErr w:type="spellEnd"/>
+      <w:r>
+        <w:t xml:space="preserve"> </w:t>
+      </w:r>
+      <w:proofErr w:type="spellStart"/>
+      <w:r>
+        <w:t>css</w:t>
+      </w:r>
+      <w:proofErr w:type="spellEnd"/>
+      <w:r>
+        <w:t>...) Etc</w:t>
+      </w:r>
+      <w:r>
+        <w:t>…</w:t>
+      </w:r>
+    </w:p>
+    <w:p/>
+    <w:p>
+      <w:r>
+        <w:t>Una vez con toda esa información aclarada y acordada entre el equipo</w:t>
+      </w:r>
+      <w:r>
+        <w:t xml:space="preserve"> diseña</w:t>
+      </w:r>
+      <w:r>
+        <w:t>mos</w:t>
+      </w:r>
+      <w:r>
+        <w:t xml:space="preserve"> los </w:t>
+      </w:r>
+      <w:r>
+        <w:t xml:space="preserve">primeros </w:t>
+      </w:r>
+      <w:r>
+        <w:t>bocetos con herramie</w:t>
+      </w:r>
+      <w:r>
+        <w:t xml:space="preserve">ntas de </w:t>
+      </w:r>
+      <w:proofErr w:type="spellStart"/>
+      <w:r>
+        <w:t>prototipado</w:t>
+      </w:r>
+      <w:proofErr w:type="spellEnd"/>
+      <w:r>
+        <w:t xml:space="preserve"> tales como </w:t>
+      </w:r>
+      <w:proofErr w:type="spellStart"/>
+      <w:r>
+        <w:t>mockups</w:t>
+      </w:r>
+      <w:proofErr w:type="spellEnd"/>
+      <w:r>
+        <w:t xml:space="preserve"> </w:t>
+      </w:r>
+      <w:r>
+        <w:t xml:space="preserve">generando los siguientes </w:t>
+      </w:r>
+      <w:r>
+        <w:t>bocetos para las páginas que previamente habíamos acordado que tendría la página:</w:t>
+      </w:r>
+    </w:p>
     <w:p>
       <w:pPr>
         <w:rPr>
@@ -3184,14 +3122,25 @@
           <w:sz w:val="28"/>
         </w:rPr>
       </w:pPr>
-      <w:r>
+    </w:p>
+    <w:p>
+      <w:pPr>
         <w:rPr>
           <w:b/>
           <w:sz w:val="28"/>
         </w:rPr>
-        <w:t>HTML</w:t>
-      </w:r>
-    </w:p>
+      </w:pPr>
+      <w:proofErr w:type="spellStart"/>
+      <w:r>
+        <w:rPr>
+          <w:b/>
+          <w:sz w:val="28"/>
+        </w:rPr>
+        <w:t>Index.jsp</w:t>
+      </w:r>
+      <w:proofErr w:type="spellEnd"/>
+    </w:p>
+    <w:p/>
     <w:p/>
     <w:p>
       <w:r>
@@ -3200,10 +3149,10 @@
           <w:lang w:val="es-ES" w:eastAsia="es-ES"/>
         </w:rPr>
         <w:drawing>
-          <wp:inline distT="0" distB="0" distL="0" distR="0" wp14:anchorId="4A70C793" wp14:editId="01ADBE25">
-            <wp:extent cx="5400040" cy="2537460"/>
-            <wp:effectExtent l="0" t="0" r="0" b="0"/>
-            <wp:docPr id="34" name="Imagen 34"/>
+          <wp:inline distT="0" distB="0" distL="0" distR="0" wp14:anchorId="5B77DCFA" wp14:editId="6E4569FF">
+            <wp:extent cx="5400040" cy="2780665"/>
+            <wp:effectExtent l="0" t="0" r="0" b="635"/>
+            <wp:docPr id="23" name="Imagen 23"/>
             <wp:cNvGraphicFramePr>
               <a:graphicFrameLocks xmlns:a="http://schemas.openxmlformats.org/drawingml/2006/main" noChangeAspect="1"/>
             </wp:cNvGraphicFramePr>
@@ -3223,7 +3172,7 @@
                   <pic:spPr>
                     <a:xfrm>
                       <a:off x="0" y="0"/>
-                      <a:ext cx="5400040" cy="2537460"/>
+                      <a:ext cx="5400040" cy="2780665"/>
                     </a:xfrm>
                     <a:prstGeom prst="rect">
                       <a:avLst/>
@@ -3237,6 +3186,12 @@
       </w:r>
     </w:p>
     <w:p/>
+    <w:p/>
+    <w:p/>
+    <w:p/>
+    <w:p/>
+    <w:p/>
+    <w:p/>
     <w:p>
       <w:pPr>
         <w:rPr>
@@ -3244,13 +3199,38 @@
           <w:sz w:val="28"/>
         </w:rPr>
       </w:pPr>
-      <w:r>
+    </w:p>
+    <w:p>
+      <w:pPr>
         <w:rPr>
           <w:b/>
           <w:sz w:val="28"/>
         </w:rPr>
-        <w:t>USO DE BOOTSTRAP</w:t>
-      </w:r>
+      </w:pPr>
+      <w:proofErr w:type="spellStart"/>
+      <w:r>
+        <w:rPr>
+          <w:b/>
+          <w:sz w:val="28"/>
+        </w:rPr>
+        <w:lastRenderedPageBreak/>
+        <w:t>c</w:t>
+      </w:r>
+      <w:r>
+        <w:rPr>
+          <w:b/>
+          <w:sz w:val="28"/>
+        </w:rPr>
+        <w:t>artelera</w:t>
+      </w:r>
+      <w:r>
+        <w:rPr>
+          <w:b/>
+          <w:sz w:val="28"/>
+        </w:rPr>
+        <w:t>.jsp</w:t>
+      </w:r>
+      <w:proofErr w:type="spellEnd"/>
     </w:p>
     <w:p>
       <w:pPr>
@@ -3267,10 +3247,10 @@
           <w:lang w:val="es-ES" w:eastAsia="es-ES"/>
         </w:rPr>
         <w:drawing>
-          <wp:inline distT="0" distB="0" distL="0" distR="0" wp14:anchorId="5266B09E" wp14:editId="2B99E46C">
-            <wp:extent cx="5400040" cy="3192145"/>
-            <wp:effectExtent l="0" t="0" r="0" b="8255"/>
-            <wp:docPr id="43" name="Imagen 43"/>
+          <wp:inline distT="0" distB="0" distL="0" distR="0" wp14:anchorId="58160EC4" wp14:editId="61415FE6">
+            <wp:extent cx="5400040" cy="3114675"/>
+            <wp:effectExtent l="0" t="0" r="0" b="9525"/>
+            <wp:docPr id="24" name="Imagen 24"/>
             <wp:cNvGraphicFramePr>
               <a:graphicFrameLocks xmlns:a="http://schemas.openxmlformats.org/drawingml/2006/main" noChangeAspect="1"/>
             </wp:cNvGraphicFramePr>
@@ -3290,6 +3270,244 @@
                   <pic:spPr>
                     <a:xfrm>
                       <a:off x="0" y="0"/>
+                      <a:ext cx="5400040" cy="3114675"/>
+                    </a:xfrm>
+                    <a:prstGeom prst="rect">
+                      <a:avLst/>
+                    </a:prstGeom>
+                  </pic:spPr>
+                </pic:pic>
+              </a:graphicData>
+            </a:graphic>
+          </wp:inline>
+        </w:drawing>
+      </w:r>
+    </w:p>
+    <w:p>
+      <w:pPr>
+        <w:rPr>
+          <w:b/>
+          <w:sz w:val="28"/>
+        </w:rPr>
+      </w:pPr>
+    </w:p>
+    <w:p>
+      <w:pPr>
+        <w:rPr>
+          <w:b/>
+          <w:sz w:val="28"/>
+        </w:rPr>
+      </w:pPr>
+      <w:proofErr w:type="spellStart"/>
+      <w:r>
+        <w:rPr>
+          <w:b/>
+          <w:sz w:val="28"/>
+        </w:rPr>
+        <w:t>c</w:t>
+      </w:r>
+      <w:r>
+        <w:rPr>
+          <w:b/>
+          <w:sz w:val="28"/>
+        </w:rPr>
+        <w:t>ines</w:t>
+      </w:r>
+      <w:r>
+        <w:rPr>
+          <w:b/>
+          <w:sz w:val="28"/>
+        </w:rPr>
+        <w:t>.jsp</w:t>
+      </w:r>
+      <w:proofErr w:type="spellEnd"/>
+    </w:p>
+    <w:p>
+      <w:pPr>
+        <w:rPr>
+          <w:b/>
+          <w:sz w:val="28"/>
+        </w:rPr>
+      </w:pPr>
+    </w:p>
+    <w:p>
+      <w:r>
+        <w:rPr>
+          <w:noProof/>
+          <w:lang w:val="es-ES" w:eastAsia="es-ES"/>
+        </w:rPr>
+        <w:drawing>
+          <wp:inline distT="0" distB="0" distL="0" distR="0" wp14:anchorId="5257DC70" wp14:editId="0FB08DB5">
+            <wp:extent cx="5400040" cy="3084195"/>
+            <wp:effectExtent l="0" t="0" r="0" b="1905"/>
+            <wp:docPr id="25" name="Imagen 25"/>
+            <wp:cNvGraphicFramePr>
+              <a:graphicFrameLocks xmlns:a="http://schemas.openxmlformats.org/drawingml/2006/main" noChangeAspect="1"/>
+            </wp:cNvGraphicFramePr>
+            <a:graphic xmlns:a="http://schemas.openxmlformats.org/drawingml/2006/main">
+              <a:graphicData uri="http://schemas.openxmlformats.org/drawingml/2006/picture">
+                <pic:pic xmlns:pic="http://schemas.openxmlformats.org/drawingml/2006/picture">
+                  <pic:nvPicPr>
+                    <pic:cNvPr id="1" name=""/>
+                    <pic:cNvPicPr/>
+                  </pic:nvPicPr>
+                  <pic:blipFill>
+                    <a:blip r:embed="rId32"/>
+                    <a:stretch>
+                      <a:fillRect/>
+                    </a:stretch>
+                  </pic:blipFill>
+                  <pic:spPr>
+                    <a:xfrm>
+                      <a:off x="0" y="0"/>
+                      <a:ext cx="5400040" cy="3084195"/>
+                    </a:xfrm>
+                    <a:prstGeom prst="rect">
+                      <a:avLst/>
+                    </a:prstGeom>
+                  </pic:spPr>
+                </pic:pic>
+              </a:graphicData>
+            </a:graphic>
+          </wp:inline>
+        </w:drawing>
+      </w:r>
+    </w:p>
+    <w:p/>
+    <w:p/>
+    <w:p/>
+    <w:p>
+      <w:r>
+        <w:lastRenderedPageBreak/>
+        <w:t>Con los bocetos ya creados</w:t>
+      </w:r>
+      <w:r>
+        <w:t xml:space="preserve"> fuimos creando la estructura </w:t>
+      </w:r>
+      <w:r>
+        <w:t>HTML</w:t>
+      </w:r>
+      <w:r>
+        <w:t xml:space="preserve"> y los </w:t>
+      </w:r>
+      <w:r>
+        <w:t>estilos CSS</w:t>
+      </w:r>
+    </w:p>
+    <w:p/>
+    <w:p>
+      <w:pPr>
+        <w:rPr>
+          <w:b/>
+          <w:sz w:val="28"/>
+        </w:rPr>
+      </w:pPr>
+      <w:r>
+        <w:rPr>
+          <w:b/>
+          <w:sz w:val="28"/>
+        </w:rPr>
+        <w:t>HTML</w:t>
+      </w:r>
+    </w:p>
+    <w:p/>
+    <w:p>
+      <w:r>
+        <w:rPr>
+          <w:noProof/>
+          <w:lang w:val="es-ES" w:eastAsia="es-ES"/>
+        </w:rPr>
+        <w:drawing>
+          <wp:inline distT="0" distB="0" distL="0" distR="0" wp14:anchorId="4A70C793" wp14:editId="01ADBE25">
+            <wp:extent cx="5400040" cy="2537460"/>
+            <wp:effectExtent l="0" t="0" r="0" b="0"/>
+            <wp:docPr id="34" name="Imagen 34"/>
+            <wp:cNvGraphicFramePr>
+              <a:graphicFrameLocks xmlns:a="http://schemas.openxmlformats.org/drawingml/2006/main" noChangeAspect="1"/>
+            </wp:cNvGraphicFramePr>
+            <a:graphic xmlns:a="http://schemas.openxmlformats.org/drawingml/2006/main">
+              <a:graphicData uri="http://schemas.openxmlformats.org/drawingml/2006/picture">
+                <pic:pic xmlns:pic="http://schemas.openxmlformats.org/drawingml/2006/picture">
+                  <pic:nvPicPr>
+                    <pic:cNvPr id="1" name=""/>
+                    <pic:cNvPicPr/>
+                  </pic:nvPicPr>
+                  <pic:blipFill>
+                    <a:blip r:embed="rId33"/>
+                    <a:stretch>
+                      <a:fillRect/>
+                    </a:stretch>
+                  </pic:blipFill>
+                  <pic:spPr>
+                    <a:xfrm>
+                      <a:off x="0" y="0"/>
+                      <a:ext cx="5400040" cy="2537460"/>
+                    </a:xfrm>
+                    <a:prstGeom prst="rect">
+                      <a:avLst/>
+                    </a:prstGeom>
+                  </pic:spPr>
+                </pic:pic>
+              </a:graphicData>
+            </a:graphic>
+          </wp:inline>
+        </w:drawing>
+      </w:r>
+    </w:p>
+    <w:p/>
+    <w:p>
+      <w:pPr>
+        <w:rPr>
+          <w:b/>
+          <w:sz w:val="28"/>
+        </w:rPr>
+      </w:pPr>
+      <w:r>
+        <w:rPr>
+          <w:b/>
+          <w:sz w:val="28"/>
+        </w:rPr>
+        <w:t>USO DE BOOTSTRAP</w:t>
+      </w:r>
+    </w:p>
+    <w:p>
+      <w:pPr>
+        <w:rPr>
+          <w:b/>
+          <w:sz w:val="28"/>
+        </w:rPr>
+      </w:pPr>
+    </w:p>
+    <w:p>
+      <w:r>
+        <w:rPr>
+          <w:noProof/>
+          <w:lang w:val="es-ES" w:eastAsia="es-ES"/>
+        </w:rPr>
+        <w:drawing>
+          <wp:inline distT="0" distB="0" distL="0" distR="0" wp14:anchorId="5266B09E" wp14:editId="2B99E46C">
+            <wp:extent cx="5400040" cy="3192145"/>
+            <wp:effectExtent l="0" t="0" r="0" b="8255"/>
+            <wp:docPr id="43" name="Imagen 43"/>
+            <wp:cNvGraphicFramePr>
+              <a:graphicFrameLocks xmlns:a="http://schemas.openxmlformats.org/drawingml/2006/main" noChangeAspect="1"/>
+            </wp:cNvGraphicFramePr>
+            <a:graphic xmlns:a="http://schemas.openxmlformats.org/drawingml/2006/main">
+              <a:graphicData uri="http://schemas.openxmlformats.org/drawingml/2006/picture">
+                <pic:pic xmlns:pic="http://schemas.openxmlformats.org/drawingml/2006/picture">
+                  <pic:nvPicPr>
+                    <pic:cNvPr id="1" name=""/>
+                    <pic:cNvPicPr/>
+                  </pic:nvPicPr>
+                  <pic:blipFill>
+                    <a:blip r:embed="rId34"/>
+                    <a:stretch>
+                      <a:fillRect/>
+                    </a:stretch>
+                  </pic:blipFill>
+                  <pic:spPr>
+                    <a:xfrm>
+                      <a:off x="0" y="0"/>
                       <a:ext cx="5400040" cy="3192145"/>
                     </a:xfrm>
                     <a:prstGeom prst="rect">
@@ -3363,7 +3581,7 @@
                     <pic:cNvPicPr/>
                   </pic:nvPicPr>
                   <pic:blipFill>
-                    <a:blip r:embed="rId32"/>
+                    <a:blip r:embed="rId35"/>
                     <a:stretch>
                       <a:fillRect/>
                     </a:stretch>
@@ -8127,7 +8345,7 @@
                     <pic:cNvPicPr/>
                   </pic:nvPicPr>
                   <pic:blipFill>
-                    <a:blip r:embed="rId33">
+                    <a:blip r:embed="rId36">
                       <a:extLst>
                         <a:ext uri="{28A0092B-C50C-407E-A947-70E740481C1C}">
                           <a14:useLocalDpi xmlns:a14="http://schemas.microsoft.com/office/drawing/2010/main" val="0"/>
@@ -8733,7 +8951,7 @@
                     <pic:cNvPicPr/>
                   </pic:nvPicPr>
                   <pic:blipFill>
-                    <a:blip r:embed="rId34"/>
+                    <a:blip r:embed="rId37"/>
                     <a:stretch>
                       <a:fillRect/>
                     </a:stretch>
@@ -8805,318 +9023,6 @@
             <wp:extent cx="5067300" cy="6981825"/>
             <wp:effectExtent l="0" t="0" r="0" b="9525"/>
             <wp:docPr id="21" name="Imagen 21"/>
-            <wp:cNvGraphicFramePr>
-              <a:graphicFrameLocks xmlns:a="http://schemas.openxmlformats.org/drawingml/2006/main" noChangeAspect="1"/>
-            </wp:cNvGraphicFramePr>
-            <a:graphic xmlns:a="http://schemas.openxmlformats.org/drawingml/2006/main">
-              <a:graphicData uri="http://schemas.openxmlformats.org/drawingml/2006/picture">
-                <pic:pic xmlns:pic="http://schemas.openxmlformats.org/drawingml/2006/picture">
-                  <pic:nvPicPr>
-                    <pic:cNvPr id="1" name=""/>
-                    <pic:cNvPicPr/>
-                  </pic:nvPicPr>
-                  <pic:blipFill>
-                    <a:blip r:embed="rId35"/>
-                    <a:stretch>
-                      <a:fillRect/>
-                    </a:stretch>
-                  </pic:blipFill>
-                  <pic:spPr>
-                    <a:xfrm>
-                      <a:off x="0" y="0"/>
-                      <a:ext cx="5067300" cy="6981825"/>
-                    </a:xfrm>
-                    <a:prstGeom prst="rect">
-                      <a:avLst/>
-                    </a:prstGeom>
-                  </pic:spPr>
-                </pic:pic>
-              </a:graphicData>
-            </a:graphic>
-          </wp:inline>
-        </w:drawing>
-      </w:r>
-    </w:p>
-    <w:p>
-      <w:pPr>
-        <w:rPr>
-          <w:b/>
-          <w:sz w:val="28"/>
-        </w:rPr>
-      </w:pPr>
-    </w:p>
-    <w:p>
-      <w:pPr>
-        <w:rPr>
-          <w:b/>
-          <w:sz w:val="28"/>
-        </w:rPr>
-      </w:pPr>
-    </w:p>
-    <w:p>
-      <w:pPr>
-        <w:rPr>
-          <w:b/>
-          <w:sz w:val="28"/>
-        </w:rPr>
-      </w:pPr>
-    </w:p>
-    <w:p>
-      <w:pPr>
-        <w:rPr>
-          <w:b/>
-          <w:sz w:val="28"/>
-        </w:rPr>
-      </w:pPr>
-      <w:r>
-        <w:rPr>
-          <w:b/>
-          <w:sz w:val="28"/>
-        </w:rPr>
-        <w:lastRenderedPageBreak/>
-        <w:t>DAO</w:t>
-      </w:r>
-    </w:p>
-    <w:p>
-      <w:pPr>
-        <w:rPr>
-          <w:b/>
-          <w:sz w:val="28"/>
-        </w:rPr>
-      </w:pPr>
-    </w:p>
-    <w:p>
-      <w:pPr>
-        <w:rPr>
-          <w:b/>
-          <w:sz w:val="28"/>
-        </w:rPr>
-      </w:pPr>
-    </w:p>
-    <w:p>
-      <w:pPr>
-        <w:rPr>
-          <w:b/>
-          <w:sz w:val="28"/>
-        </w:rPr>
-      </w:pPr>
-      <w:r>
-        <w:rPr>
-          <w:noProof/>
-          <w:lang w:val="es-ES" w:eastAsia="es-ES"/>
-        </w:rPr>
-        <w:drawing>
-          <wp:inline distT="0" distB="0" distL="0" distR="0" wp14:anchorId="67329775" wp14:editId="5E84E21A">
-            <wp:extent cx="5400040" cy="4575810"/>
-            <wp:effectExtent l="0" t="0" r="0" b="0"/>
-            <wp:docPr id="22" name="Imagen 22"/>
-            <wp:cNvGraphicFramePr>
-              <a:graphicFrameLocks xmlns:a="http://schemas.openxmlformats.org/drawingml/2006/main" noChangeAspect="1"/>
-            </wp:cNvGraphicFramePr>
-            <a:graphic xmlns:a="http://schemas.openxmlformats.org/drawingml/2006/main">
-              <a:graphicData uri="http://schemas.openxmlformats.org/drawingml/2006/picture">
-                <pic:pic xmlns:pic="http://schemas.openxmlformats.org/drawingml/2006/picture">
-                  <pic:nvPicPr>
-                    <pic:cNvPr id="1" name=""/>
-                    <pic:cNvPicPr/>
-                  </pic:nvPicPr>
-                  <pic:blipFill>
-                    <a:blip r:embed="rId36"/>
-                    <a:stretch>
-                      <a:fillRect/>
-                    </a:stretch>
-                  </pic:blipFill>
-                  <pic:spPr>
-                    <a:xfrm>
-                      <a:off x="0" y="0"/>
-                      <a:ext cx="5400040" cy="4575810"/>
-                    </a:xfrm>
-                    <a:prstGeom prst="rect">
-                      <a:avLst/>
-                    </a:prstGeom>
-                  </pic:spPr>
-                </pic:pic>
-              </a:graphicData>
-            </a:graphic>
-          </wp:inline>
-        </w:drawing>
-      </w:r>
-    </w:p>
-    <w:p>
-      <w:pPr>
-        <w:rPr>
-          <w:b/>
-          <w:sz w:val="28"/>
-        </w:rPr>
-      </w:pPr>
-    </w:p>
-    <w:p>
-      <w:pPr>
-        <w:rPr>
-          <w:b/>
-          <w:sz w:val="28"/>
-        </w:rPr>
-      </w:pPr>
-    </w:p>
-    <w:p>
-      <w:pPr>
-        <w:rPr>
-          <w:b/>
-          <w:sz w:val="28"/>
-        </w:rPr>
-      </w:pPr>
-    </w:p>
-    <w:p>
-      <w:pPr>
-        <w:rPr>
-          <w:b/>
-          <w:sz w:val="28"/>
-        </w:rPr>
-      </w:pPr>
-    </w:p>
-    <w:p>
-      <w:pPr>
-        <w:rPr>
-          <w:b/>
-          <w:sz w:val="28"/>
-        </w:rPr>
-      </w:pPr>
-    </w:p>
-    <w:p>
-      <w:pPr>
-        <w:rPr>
-          <w:b/>
-          <w:sz w:val="28"/>
-        </w:rPr>
-      </w:pPr>
-    </w:p>
-    <w:p>
-      <w:pPr>
-        <w:rPr>
-          <w:b/>
-          <w:sz w:val="28"/>
-        </w:rPr>
-      </w:pPr>
-    </w:p>
-    <w:p>
-      <w:pPr>
-        <w:rPr>
-          <w:b/>
-          <w:sz w:val="28"/>
-        </w:rPr>
-      </w:pPr>
-    </w:p>
-    <w:p>
-      <w:pPr>
-        <w:rPr>
-          <w:b/>
-          <w:sz w:val="28"/>
-        </w:rPr>
-      </w:pPr>
-    </w:p>
-    <w:p>
-      <w:pPr>
-        <w:rPr>
-          <w:b/>
-          <w:sz w:val="28"/>
-        </w:rPr>
-      </w:pPr>
-      <w:proofErr w:type="spellStart"/>
-      <w:r>
-        <w:rPr>
-          <w:b/>
-          <w:sz w:val="28"/>
-        </w:rPr>
-        <w:lastRenderedPageBreak/>
-        <w:t>Servlets</w:t>
-      </w:r>
-      <w:proofErr w:type="spellEnd"/>
-    </w:p>
-    <w:p>
-      <w:pPr>
-        <w:rPr>
-          <w:b/>
-          <w:sz w:val="28"/>
-        </w:rPr>
-      </w:pPr>
-    </w:p>
-    <w:p>
-      <w:pPr>
-        <w:rPr>
-          <w:b/>
-          <w:sz w:val="28"/>
-        </w:rPr>
-      </w:pPr>
-      <w:r>
-        <w:rPr>
-          <w:noProof/>
-          <w:lang w:val="es-ES" w:eastAsia="es-ES"/>
-        </w:rPr>
-        <w:drawing>
-          <wp:inline distT="0" distB="0" distL="0" distR="0" wp14:anchorId="3A8FAE9E" wp14:editId="0CBBC58E">
-            <wp:extent cx="5400040" cy="4396740"/>
-            <wp:effectExtent l="0" t="0" r="0" b="3810"/>
-            <wp:docPr id="44" name="Imagen 44"/>
-            <wp:cNvGraphicFramePr>
-              <a:graphicFrameLocks xmlns:a="http://schemas.openxmlformats.org/drawingml/2006/main" noChangeAspect="1"/>
-            </wp:cNvGraphicFramePr>
-            <a:graphic xmlns:a="http://schemas.openxmlformats.org/drawingml/2006/main">
-              <a:graphicData uri="http://schemas.openxmlformats.org/drawingml/2006/picture">
-                <pic:pic xmlns:pic="http://schemas.openxmlformats.org/drawingml/2006/picture">
-                  <pic:nvPicPr>
-                    <pic:cNvPr id="1" name=""/>
-                    <pic:cNvPicPr/>
-                  </pic:nvPicPr>
-                  <pic:blipFill>
-                    <a:blip r:embed="rId37"/>
-                    <a:stretch>
-                      <a:fillRect/>
-                    </a:stretch>
-                  </pic:blipFill>
-                  <pic:spPr>
-                    <a:xfrm>
-                      <a:off x="0" y="0"/>
-                      <a:ext cx="5400040" cy="4396740"/>
-                    </a:xfrm>
-                    <a:prstGeom prst="rect">
-                      <a:avLst/>
-                    </a:prstGeom>
-                  </pic:spPr>
-                </pic:pic>
-              </a:graphicData>
-            </a:graphic>
-          </wp:inline>
-        </w:drawing>
-      </w:r>
-    </w:p>
-    <w:p/>
-    <w:p>
-      <w:pPr>
-        <w:rPr>
-          <w:b/>
-          <w:sz w:val="28"/>
-        </w:rPr>
-      </w:pPr>
-      <w:r>
-        <w:rPr>
-          <w:b/>
-          <w:sz w:val="28"/>
-        </w:rPr>
-        <w:t xml:space="preserve">Servidor TOMCAT </w:t>
-      </w:r>
-    </w:p>
-    <w:p/>
-    <w:p>
-      <w:r>
-        <w:rPr>
-          <w:noProof/>
-          <w:lang w:val="es-ES" w:eastAsia="es-ES"/>
-        </w:rPr>
-        <w:drawing>
-          <wp:inline distT="0" distB="0" distL="0" distR="0" wp14:anchorId="77755DAE" wp14:editId="16EFF747">
-            <wp:extent cx="3429000" cy="666750"/>
-            <wp:effectExtent l="0" t="0" r="0" b="0"/>
-            <wp:docPr id="27" name="Imagen 27"/>
             <wp:cNvGraphicFramePr>
               <a:graphicFrameLocks xmlns:a="http://schemas.openxmlformats.org/drawingml/2006/main" noChangeAspect="1"/>
             </wp:cNvGraphicFramePr>
@@ -9136,6 +9042,318 @@
                   <pic:spPr>
                     <a:xfrm>
                       <a:off x="0" y="0"/>
+                      <a:ext cx="5067300" cy="6981825"/>
+                    </a:xfrm>
+                    <a:prstGeom prst="rect">
+                      <a:avLst/>
+                    </a:prstGeom>
+                  </pic:spPr>
+                </pic:pic>
+              </a:graphicData>
+            </a:graphic>
+          </wp:inline>
+        </w:drawing>
+      </w:r>
+    </w:p>
+    <w:p>
+      <w:pPr>
+        <w:rPr>
+          <w:b/>
+          <w:sz w:val="28"/>
+        </w:rPr>
+      </w:pPr>
+    </w:p>
+    <w:p>
+      <w:pPr>
+        <w:rPr>
+          <w:b/>
+          <w:sz w:val="28"/>
+        </w:rPr>
+      </w:pPr>
+    </w:p>
+    <w:p>
+      <w:pPr>
+        <w:rPr>
+          <w:b/>
+          <w:sz w:val="28"/>
+        </w:rPr>
+      </w:pPr>
+    </w:p>
+    <w:p>
+      <w:pPr>
+        <w:rPr>
+          <w:b/>
+          <w:sz w:val="28"/>
+        </w:rPr>
+      </w:pPr>
+      <w:r>
+        <w:rPr>
+          <w:b/>
+          <w:sz w:val="28"/>
+        </w:rPr>
+        <w:lastRenderedPageBreak/>
+        <w:t>DAO</w:t>
+      </w:r>
+    </w:p>
+    <w:p>
+      <w:pPr>
+        <w:rPr>
+          <w:b/>
+          <w:sz w:val="28"/>
+        </w:rPr>
+      </w:pPr>
+    </w:p>
+    <w:p>
+      <w:pPr>
+        <w:rPr>
+          <w:b/>
+          <w:sz w:val="28"/>
+        </w:rPr>
+      </w:pPr>
+    </w:p>
+    <w:p>
+      <w:pPr>
+        <w:rPr>
+          <w:b/>
+          <w:sz w:val="28"/>
+        </w:rPr>
+      </w:pPr>
+      <w:r>
+        <w:rPr>
+          <w:noProof/>
+          <w:lang w:val="es-ES" w:eastAsia="es-ES"/>
+        </w:rPr>
+        <w:drawing>
+          <wp:inline distT="0" distB="0" distL="0" distR="0" wp14:anchorId="67329775" wp14:editId="5E84E21A">
+            <wp:extent cx="5400040" cy="4575810"/>
+            <wp:effectExtent l="0" t="0" r="0" b="0"/>
+            <wp:docPr id="22" name="Imagen 22"/>
+            <wp:cNvGraphicFramePr>
+              <a:graphicFrameLocks xmlns:a="http://schemas.openxmlformats.org/drawingml/2006/main" noChangeAspect="1"/>
+            </wp:cNvGraphicFramePr>
+            <a:graphic xmlns:a="http://schemas.openxmlformats.org/drawingml/2006/main">
+              <a:graphicData uri="http://schemas.openxmlformats.org/drawingml/2006/picture">
+                <pic:pic xmlns:pic="http://schemas.openxmlformats.org/drawingml/2006/picture">
+                  <pic:nvPicPr>
+                    <pic:cNvPr id="1" name=""/>
+                    <pic:cNvPicPr/>
+                  </pic:nvPicPr>
+                  <pic:blipFill>
+                    <a:blip r:embed="rId39"/>
+                    <a:stretch>
+                      <a:fillRect/>
+                    </a:stretch>
+                  </pic:blipFill>
+                  <pic:spPr>
+                    <a:xfrm>
+                      <a:off x="0" y="0"/>
+                      <a:ext cx="5400040" cy="4575810"/>
+                    </a:xfrm>
+                    <a:prstGeom prst="rect">
+                      <a:avLst/>
+                    </a:prstGeom>
+                  </pic:spPr>
+                </pic:pic>
+              </a:graphicData>
+            </a:graphic>
+          </wp:inline>
+        </w:drawing>
+      </w:r>
+    </w:p>
+    <w:p>
+      <w:pPr>
+        <w:rPr>
+          <w:b/>
+          <w:sz w:val="28"/>
+        </w:rPr>
+      </w:pPr>
+    </w:p>
+    <w:p>
+      <w:pPr>
+        <w:rPr>
+          <w:b/>
+          <w:sz w:val="28"/>
+        </w:rPr>
+      </w:pPr>
+    </w:p>
+    <w:p>
+      <w:pPr>
+        <w:rPr>
+          <w:b/>
+          <w:sz w:val="28"/>
+        </w:rPr>
+      </w:pPr>
+    </w:p>
+    <w:p>
+      <w:pPr>
+        <w:rPr>
+          <w:b/>
+          <w:sz w:val="28"/>
+        </w:rPr>
+      </w:pPr>
+    </w:p>
+    <w:p>
+      <w:pPr>
+        <w:rPr>
+          <w:b/>
+          <w:sz w:val="28"/>
+        </w:rPr>
+      </w:pPr>
+    </w:p>
+    <w:p>
+      <w:pPr>
+        <w:rPr>
+          <w:b/>
+          <w:sz w:val="28"/>
+        </w:rPr>
+      </w:pPr>
+    </w:p>
+    <w:p>
+      <w:pPr>
+        <w:rPr>
+          <w:b/>
+          <w:sz w:val="28"/>
+        </w:rPr>
+      </w:pPr>
+    </w:p>
+    <w:p>
+      <w:pPr>
+        <w:rPr>
+          <w:b/>
+          <w:sz w:val="28"/>
+        </w:rPr>
+      </w:pPr>
+    </w:p>
+    <w:p>
+      <w:pPr>
+        <w:rPr>
+          <w:b/>
+          <w:sz w:val="28"/>
+        </w:rPr>
+      </w:pPr>
+    </w:p>
+    <w:p>
+      <w:pPr>
+        <w:rPr>
+          <w:b/>
+          <w:sz w:val="28"/>
+        </w:rPr>
+      </w:pPr>
+      <w:proofErr w:type="spellStart"/>
+      <w:r>
+        <w:rPr>
+          <w:b/>
+          <w:sz w:val="28"/>
+        </w:rPr>
+        <w:lastRenderedPageBreak/>
+        <w:t>Servlets</w:t>
+      </w:r>
+      <w:proofErr w:type="spellEnd"/>
+    </w:p>
+    <w:p>
+      <w:pPr>
+        <w:rPr>
+          <w:b/>
+          <w:sz w:val="28"/>
+        </w:rPr>
+      </w:pPr>
+    </w:p>
+    <w:p>
+      <w:pPr>
+        <w:rPr>
+          <w:b/>
+          <w:sz w:val="28"/>
+        </w:rPr>
+      </w:pPr>
+      <w:r>
+        <w:rPr>
+          <w:noProof/>
+          <w:lang w:val="es-ES" w:eastAsia="es-ES"/>
+        </w:rPr>
+        <w:drawing>
+          <wp:inline distT="0" distB="0" distL="0" distR="0" wp14:anchorId="3A8FAE9E" wp14:editId="0CBBC58E">
+            <wp:extent cx="5400040" cy="4396740"/>
+            <wp:effectExtent l="0" t="0" r="0" b="3810"/>
+            <wp:docPr id="44" name="Imagen 44"/>
+            <wp:cNvGraphicFramePr>
+              <a:graphicFrameLocks xmlns:a="http://schemas.openxmlformats.org/drawingml/2006/main" noChangeAspect="1"/>
+            </wp:cNvGraphicFramePr>
+            <a:graphic xmlns:a="http://schemas.openxmlformats.org/drawingml/2006/main">
+              <a:graphicData uri="http://schemas.openxmlformats.org/drawingml/2006/picture">
+                <pic:pic xmlns:pic="http://schemas.openxmlformats.org/drawingml/2006/picture">
+                  <pic:nvPicPr>
+                    <pic:cNvPr id="1" name=""/>
+                    <pic:cNvPicPr/>
+                  </pic:nvPicPr>
+                  <pic:blipFill>
+                    <a:blip r:embed="rId40"/>
+                    <a:stretch>
+                      <a:fillRect/>
+                    </a:stretch>
+                  </pic:blipFill>
+                  <pic:spPr>
+                    <a:xfrm>
+                      <a:off x="0" y="0"/>
+                      <a:ext cx="5400040" cy="4396740"/>
+                    </a:xfrm>
+                    <a:prstGeom prst="rect">
+                      <a:avLst/>
+                    </a:prstGeom>
+                  </pic:spPr>
+                </pic:pic>
+              </a:graphicData>
+            </a:graphic>
+          </wp:inline>
+        </w:drawing>
+      </w:r>
+    </w:p>
+    <w:p/>
+    <w:p>
+      <w:pPr>
+        <w:rPr>
+          <w:b/>
+          <w:sz w:val="28"/>
+        </w:rPr>
+      </w:pPr>
+      <w:r>
+        <w:rPr>
+          <w:b/>
+          <w:sz w:val="28"/>
+        </w:rPr>
+        <w:t xml:space="preserve">Servidor TOMCAT </w:t>
+      </w:r>
+    </w:p>
+    <w:p/>
+    <w:p>
+      <w:r>
+        <w:rPr>
+          <w:noProof/>
+          <w:lang w:val="es-ES" w:eastAsia="es-ES"/>
+        </w:rPr>
+        <w:drawing>
+          <wp:inline distT="0" distB="0" distL="0" distR="0" wp14:anchorId="77755DAE" wp14:editId="16EFF747">
+            <wp:extent cx="3429000" cy="666750"/>
+            <wp:effectExtent l="0" t="0" r="0" b="0"/>
+            <wp:docPr id="27" name="Imagen 27"/>
+            <wp:cNvGraphicFramePr>
+              <a:graphicFrameLocks xmlns:a="http://schemas.openxmlformats.org/drawingml/2006/main" noChangeAspect="1"/>
+            </wp:cNvGraphicFramePr>
+            <a:graphic xmlns:a="http://schemas.openxmlformats.org/drawingml/2006/main">
+              <a:graphicData uri="http://schemas.openxmlformats.org/drawingml/2006/picture">
+                <pic:pic xmlns:pic="http://schemas.openxmlformats.org/drawingml/2006/picture">
+                  <pic:nvPicPr>
+                    <pic:cNvPr id="1" name=""/>
+                    <pic:cNvPicPr/>
+                  </pic:nvPicPr>
+                  <pic:blipFill>
+                    <a:blip r:embed="rId41"/>
+                    <a:stretch>
+                      <a:fillRect/>
+                    </a:stretch>
+                  </pic:blipFill>
+                  <pic:spPr>
+                    <a:xfrm>
+                      <a:off x="0" y="0"/>
                       <a:ext cx="3429000" cy="666750"/>
                     </a:xfrm>
                     <a:prstGeom prst="rect">
@@ -9195,7 +9413,7 @@
                     <pic:cNvPicPr/>
                   </pic:nvPicPr>
                   <pic:blipFill>
-                    <a:blip r:embed="rId39"/>
+                    <a:blip r:embed="rId42"/>
                     <a:stretch>
                       <a:fillRect/>
                     </a:stretch>
@@ -9308,7 +9526,7 @@
                     <pic:cNvPicPr/>
                   </pic:nvPicPr>
                   <pic:blipFill>
-                    <a:blip r:embed="rId40">
+                    <a:blip r:embed="rId43">
                       <a:extLst>
                         <a:ext uri="{28A0092B-C50C-407E-A947-70E740481C1C}">
                           <a14:useLocalDpi xmlns:a14="http://schemas.microsoft.com/office/drawing/2010/main" val="0"/>
@@ -9364,7 +9582,7 @@
                     <pic:cNvPicPr/>
                   </pic:nvPicPr>
                   <pic:blipFill>
-                    <a:blip r:embed="rId41"/>
+                    <a:blip r:embed="rId44"/>
                     <a:stretch>
                       <a:fillRect/>
                     </a:stretch>
@@ -9440,7 +9658,7 @@
                     <pic:cNvPicPr/>
                   </pic:nvPicPr>
                   <pic:blipFill>
-                    <a:blip r:embed="rId42"/>
+                    <a:blip r:embed="rId45"/>
                     <a:stretch>
                       <a:fillRect/>
                     </a:stretch>
@@ -9540,7 +9758,7 @@
                     <pic:cNvPicPr/>
                   </pic:nvPicPr>
                   <pic:blipFill>
-                    <a:blip r:embed="rId43" cstate="print">
+                    <a:blip r:embed="rId46" cstate="print">
                       <a:extLst>
                         <a:ext uri="{28A0092B-C50C-407E-A947-70E740481C1C}">
                           <a14:useLocalDpi xmlns:a14="http://schemas.microsoft.com/office/drawing/2010/main" val="0"/>
@@ -9629,7 +9847,7 @@
                     <pic:cNvPicPr/>
                   </pic:nvPicPr>
                   <pic:blipFill>
-                    <a:blip r:embed="rId44"/>
+                    <a:blip r:embed="rId47"/>
                     <a:stretch>
                       <a:fillRect/>
                     </a:stretch>
@@ -9688,7 +9906,7 @@
                     <pic:cNvPicPr/>
                   </pic:nvPicPr>
                   <pic:blipFill>
-                    <a:blip r:embed="rId45">
+                    <a:blip r:embed="rId48">
                       <a:extLst>
                         <a:ext uri="{28A0092B-C50C-407E-A947-70E740481C1C}">
                           <a14:useLocalDpi xmlns:a14="http://schemas.microsoft.com/office/drawing/2010/main" val="0"/>
@@ -9800,7 +10018,7 @@
                     <pic:cNvPicPr/>
                   </pic:nvPicPr>
                   <pic:blipFill>
-                    <a:blip r:embed="rId46">
+                    <a:blip r:embed="rId49">
                       <a:extLst>
                         <a:ext uri="{28A0092B-C50C-407E-A947-70E740481C1C}">
                           <a14:useLocalDpi xmlns:a14="http://schemas.microsoft.com/office/drawing/2010/main" val="0"/>
@@ -9853,7 +10071,7 @@
                     <pic:cNvPicPr/>
                   </pic:nvPicPr>
                   <pic:blipFill>
-                    <a:blip r:embed="rId47"/>
+                    <a:blip r:embed="rId50"/>
                     <a:stretch>
                       <a:fillRect/>
                     </a:stretch>
@@ -9881,7 +10099,6 @@
     <w:p/>
     <w:p/>
     <w:p/>
-    <w:p/>
     <w:p>
       <w:pPr>
         <w:rPr>
@@ -9889,6 +10106,83 @@
           <w:sz w:val="28"/>
         </w:rPr>
       </w:pPr>
+      <w:r>
+        <w:rPr>
+          <w:noProof/>
+          <w:lang w:val="es-ES" w:eastAsia="es-ES"/>
+        </w:rPr>
+        <w:lastRenderedPageBreak/>
+        <w:drawing>
+          <wp:anchor distT="0" distB="0" distL="114300" distR="114300" simplePos="0" relativeHeight="251677696" behindDoc="0" locked="0" layoutInCell="1" allowOverlap="1" wp14:anchorId="76A4A1BA" wp14:editId="24DD52A9">
+            <wp:simplePos x="0" y="0"/>
+            <wp:positionH relativeFrom="margin">
+              <wp:posOffset>-699770</wp:posOffset>
+            </wp:positionH>
+            <wp:positionV relativeFrom="paragraph">
+              <wp:posOffset>716280</wp:posOffset>
+            </wp:positionV>
+            <wp:extent cx="7072630" cy="2148840"/>
+            <wp:effectExtent l="0" t="0" r="0" b="3810"/>
+            <wp:wrapThrough wrapText="bothSides">
+              <wp:wrapPolygon edited="0">
+                <wp:start x="0" y="0"/>
+                <wp:lineTo x="0" y="21447"/>
+                <wp:lineTo x="21526" y="21447"/>
+                <wp:lineTo x="21526" y="0"/>
+                <wp:lineTo x="0" y="0"/>
+              </wp:wrapPolygon>
+            </wp:wrapThrough>
+            <wp:docPr id="48" name="Imagen 48" descr="C:\Users\Sergio\AppData\Local\Microsoft\Windows\INetCache\Content.Word\Captura3.jpg"/>
+            <wp:cNvGraphicFramePr>
+              <a:graphicFrameLocks xmlns:a="http://schemas.openxmlformats.org/drawingml/2006/main" noChangeAspect="1"/>
+            </wp:cNvGraphicFramePr>
+            <a:graphic xmlns:a="http://schemas.openxmlformats.org/drawingml/2006/main">
+              <a:graphicData uri="http://schemas.openxmlformats.org/drawingml/2006/picture">
+                <pic:pic xmlns:pic="http://schemas.openxmlformats.org/drawingml/2006/picture">
+                  <pic:nvPicPr>
+                    <pic:cNvPr id="0" name="Picture 14" descr="C:\Users\Sergio\AppData\Local\Microsoft\Windows\INetCache\Content.Word\Captura3.jpg"/>
+                    <pic:cNvPicPr>
+                      <a:picLocks noChangeAspect="1" noChangeArrowheads="1"/>
+                    </pic:cNvPicPr>
+                  </pic:nvPicPr>
+                  <pic:blipFill>
+                    <a:blip r:embed="rId13">
+                      <a:extLst>
+                        <a:ext uri="{28A0092B-C50C-407E-A947-70E740481C1C}">
+                          <a14:useLocalDpi xmlns:a14="http://schemas.microsoft.com/office/drawing/2010/main" val="0"/>
+                        </a:ext>
+                      </a:extLst>
+                    </a:blip>
+                    <a:srcRect/>
+                    <a:stretch>
+                      <a:fillRect/>
+                    </a:stretch>
+                  </pic:blipFill>
+                  <pic:spPr bwMode="auto">
+                    <a:xfrm>
+                      <a:off x="0" y="0"/>
+                      <a:ext cx="7072630" cy="2148840"/>
+                    </a:xfrm>
+                    <a:prstGeom prst="rect">
+                      <a:avLst/>
+                    </a:prstGeom>
+                    <a:noFill/>
+                    <a:ln>
+                      <a:noFill/>
+                    </a:ln>
+                  </pic:spPr>
+                </pic:pic>
+              </a:graphicData>
+            </a:graphic>
+            <wp14:sizeRelH relativeFrom="margin">
+              <wp14:pctWidth>0</wp14:pctWidth>
+            </wp14:sizeRelH>
+            <wp14:sizeRelV relativeFrom="margin">
+              <wp14:pctHeight>0</wp14:pctHeight>
+            </wp14:sizeRelV>
+          </wp:anchor>
+        </w:drawing>
+      </w:r>
       <w:proofErr w:type="spellStart"/>
       <w:r>
         <w:rPr>
@@ -9899,7 +10193,6 @@
       </w:r>
       <w:proofErr w:type="spellEnd"/>
     </w:p>
-    <w:p/>
     <w:p>
       <w:pPr>
         <w:rPr>
@@ -9910,24 +10203,85 @@
           <w:u w:val="single"/>
         </w:rPr>
       </w:pPr>
-      <w:r>
-        <w:rPr>
-          <w:b/>
-          <w:i/>
-          <w:color w:val="FF0000"/>
-          <w:sz w:val="56"/>
-          <w:u w:val="single"/>
-        </w:rPr>
-        <w:t>CAPTURA YURA SCRAPPING</w:t>
-      </w:r>
-    </w:p>
-    <w:p/>
-    <w:p/>
-    <w:p/>
-    <w:p/>
-    <w:p/>
-    <w:p/>
-    <w:p/>
+    </w:p>
+    <w:p>
+      <w:r>
+        <w:rPr>
+          <w:noProof/>
+          <w:lang w:val="es-ES" w:eastAsia="es-ES"/>
+        </w:rPr>
+        <w:drawing>
+          <wp:anchor distT="0" distB="0" distL="114300" distR="114300" simplePos="0" relativeHeight="251679744" behindDoc="0" locked="0" layoutInCell="1" allowOverlap="1" wp14:anchorId="00EE7019" wp14:editId="564F2388">
+            <wp:simplePos x="0" y="0"/>
+            <wp:positionH relativeFrom="margin">
+              <wp:align>left</wp:align>
+            </wp:positionH>
+            <wp:positionV relativeFrom="paragraph">
+              <wp:posOffset>6960</wp:posOffset>
+            </wp:positionV>
+            <wp:extent cx="3825240" cy="3446780"/>
+            <wp:effectExtent l="0" t="0" r="3810" b="1270"/>
+            <wp:wrapThrough wrapText="bothSides">
+              <wp:wrapPolygon edited="0">
+                <wp:start x="0" y="0"/>
+                <wp:lineTo x="0" y="21489"/>
+                <wp:lineTo x="21514" y="21489"/>
+                <wp:lineTo x="21514" y="0"/>
+                <wp:lineTo x="0" y="0"/>
+              </wp:wrapPolygon>
+            </wp:wrapThrough>
+            <wp:docPr id="49" name="Imagen 49" descr="C:\Users\Sergio\AppData\Local\Microsoft\Windows\INetCache\Content.Word\Captura2.jpg"/>
+            <wp:cNvGraphicFramePr>
+              <a:graphicFrameLocks xmlns:a="http://schemas.openxmlformats.org/drawingml/2006/main" noChangeAspect="1"/>
+            </wp:cNvGraphicFramePr>
+            <a:graphic xmlns:a="http://schemas.openxmlformats.org/drawingml/2006/main">
+              <a:graphicData uri="http://schemas.openxmlformats.org/drawingml/2006/picture">
+                <pic:pic xmlns:pic="http://schemas.openxmlformats.org/drawingml/2006/picture">
+                  <pic:nvPicPr>
+                    <pic:cNvPr id="0" name="Picture 18" descr="C:\Users\Sergio\AppData\Local\Microsoft\Windows\INetCache\Content.Word\Captura2.jpg"/>
+                    <pic:cNvPicPr>
+                      <a:picLocks noChangeAspect="1" noChangeArrowheads="1"/>
+                    </pic:cNvPicPr>
+                  </pic:nvPicPr>
+                  <pic:blipFill>
+                    <a:blip r:embed="rId14">
+                      <a:extLst>
+                        <a:ext uri="{28A0092B-C50C-407E-A947-70E740481C1C}">
+                          <a14:useLocalDpi xmlns:a14="http://schemas.microsoft.com/office/drawing/2010/main" val="0"/>
+                        </a:ext>
+                      </a:extLst>
+                    </a:blip>
+                    <a:srcRect/>
+                    <a:stretch>
+                      <a:fillRect/>
+                    </a:stretch>
+                  </pic:blipFill>
+                  <pic:spPr bwMode="auto">
+                    <a:xfrm>
+                      <a:off x="0" y="0"/>
+                      <a:ext cx="3825240" cy="3446780"/>
+                    </a:xfrm>
+                    <a:prstGeom prst="rect">
+                      <a:avLst/>
+                    </a:prstGeom>
+                    <a:noFill/>
+                    <a:ln>
+                      <a:noFill/>
+                    </a:ln>
+                  </pic:spPr>
+                </pic:pic>
+              </a:graphicData>
+            </a:graphic>
+            <wp14:sizeRelH relativeFrom="margin">
+              <wp14:pctWidth>0</wp14:pctWidth>
+            </wp14:sizeRelH>
+            <wp14:sizeRelV relativeFrom="margin">
+              <wp14:pctHeight>0</wp14:pctHeight>
+            </wp14:sizeRelV>
+          </wp:anchor>
+        </w:drawing>
+      </w:r>
+    </w:p>
     <w:p/>
     <w:p/>
     <w:p/>
@@ -9971,8 +10325,6 @@
           <w:sz w:val="36"/>
         </w:rPr>
       </w:pPr>
-      <w:bookmarkStart w:id="0" w:name="_GoBack"/>
-      <w:bookmarkEnd w:id="0"/>
     </w:p>
     <w:p>
       <w:pPr>
@@ -9986,7 +10338,7 @@
           <w:szCs w:val="22"/>
         </w:rPr>
       </w:pPr>
-      <w:hyperlink r:id="rId48" w:history="1">
+      <w:hyperlink r:id="rId51" w:history="1">
         <w:r>
           <w:rPr>
             <w:rStyle w:val="Hipervnculo"/>
@@ -10013,7 +10365,7 @@
           <w:szCs w:val="22"/>
         </w:rPr>
       </w:pPr>
-      <w:hyperlink r:id="rId49" w:history="1">
+      <w:hyperlink r:id="rId52" w:history="1">
         <w:r>
           <w:rPr>
             <w:rStyle w:val="Hipervnculo"/>
@@ -10040,7 +10392,7 @@
           <w:szCs w:val="22"/>
         </w:rPr>
       </w:pPr>
-      <w:hyperlink r:id="rId50" w:history="1">
+      <w:hyperlink r:id="rId53" w:history="1">
         <w:r>
           <w:rPr>
             <w:rStyle w:val="Hipervnculo"/>
@@ -10078,7 +10430,7 @@
       </w:r>
     </w:p>
     <w:p>
-      <w:hyperlink r:id="rId51" w:history="1">
+      <w:hyperlink r:id="rId54" w:history="1">
         <w:r>
           <w:rPr>
             <w:rStyle w:val="Hipervnculo"/>
@@ -10088,7 +10440,7 @@
       </w:hyperlink>
     </w:p>
     <w:p>
-      <w:hyperlink r:id="rId52" w:history="1">
+      <w:hyperlink r:id="rId55" w:history="1">
         <w:r>
           <w:rPr>
             <w:rStyle w:val="Hipervnculo"/>
@@ -10104,7 +10456,7 @@
     </w:p>
     <w:p/>
     <w:sectPr>
-      <w:footerReference w:type="default" r:id="rId53"/>
+      <w:footerReference w:type="default" r:id="rId56"/>
       <w:pgSz w:w="11906" w:h="16838"/>
       <w:pgMar w:top="1417" w:right="1701" w:bottom="1417" w:left="1701" w:header="708" w:footer="708" w:gutter="0"/>
       <w:cols w:space="708"/>
@@ -10498,7 +10850,7 @@
                               <w:szCs w:val="28"/>
                               <w:lang w:val="es-ES"/>
                             </w:rPr>
-                            <w:t>6</w:t>
+                            <w:t>27</w:t>
                           </w:r>
                           <w:r>
                             <w:rPr>
@@ -10575,7 +10927,7 @@
                         <w:szCs w:val="28"/>
                         <w:lang w:val="es-ES"/>
                       </w:rPr>
-                      <w:t>6</w:t>
+                      <w:t>27</w:t>
                     </w:r>
                     <w:r>
                       <w:rPr>
@@ -11416,7 +11768,7 @@
 </file>
 
 <file path=customXml/itemProps2.xml><?xml version="1.0" encoding="utf-8"?>
-<ds:datastoreItem xmlns:ds="http://schemas.openxmlformats.org/officeDocument/2006/customXml" ds:itemID="{32211123-29CC-45BB-BA0E-8B4F700E6865}">
+<ds:datastoreItem xmlns:ds="http://schemas.openxmlformats.org/officeDocument/2006/customXml" ds:itemID="{91D50801-E787-4410-B433-AAF42FF7D112}">
   <ds:schemaRefs>
     <ds:schemaRef ds:uri="http://schemas.openxmlformats.org/officeDocument/2006/bibliography"/>
   </ds:schemaRefs>

</xml_diff>